<commit_message>
finished stage 1 summary document
</commit_message>
<xml_diff>
--- a/Zaawansowane bazy danych - projekt - etap 1.docx
+++ b/Zaawansowane bazy danych - projekt - etap 1.docx
@@ -87,10 +87,28 @@
         <w:t>Schemat danych</w:t>
       </w:r>
       <w:r>
-        <w:t xml:space="preserve"> – Adventure Works 2014</w:t>
-      </w:r>
-    </w:p>
-    <w:p>
+        <w:t xml:space="preserve"> – </w:t>
+      </w:r>
+      <w:r>
+        <w:t>wypo</w:t>
+      </w:r>
+      <w:r>
+        <w:t>ż</w:t>
+      </w:r>
+      <w:r>
+        <w:t>yczalnie fi</w:t>
+      </w:r>
+      <w:r>
+        <w:t>l</w:t>
+      </w:r>
+      <w:r>
+        <w:t>mów</w:t>
+      </w:r>
+    </w:p>
+    <w:p>
+      <w:pPr>
+        <w:jc w:val="center"/>
+      </w:pPr>
       <w:r>
         <w:rPr>
           <w:noProof/>
@@ -206,24 +224,252 @@
       </w:pPr>
       <w:r>
         <w:lastRenderedPageBreak/>
-        <w:t>Wprowadzenie noweg</w:t>
+        <w:t>Wprowadzenie nowego klienta</w:t>
+      </w:r>
+    </w:p>
+    <w:p>
+      <w:pPr>
+        <w:pStyle w:val="Akapitzlist"/>
+        <w:numPr>
+          <w:ilvl w:val="3"/>
+          <w:numId w:val="1"/>
+        </w:numPr>
+      </w:pPr>
+      <w:r>
+        <w:t>Wprowadzenie nowego miasta</w:t>
+      </w:r>
+    </w:p>
+    <w:p>
+      <w:pPr>
+        <w:pStyle w:val="Akapitzlist"/>
+        <w:numPr>
+          <w:ilvl w:val="2"/>
+          <w:numId w:val="1"/>
+        </w:numPr>
+      </w:pPr>
+      <w:r>
+        <w:t>Zapytania</w:t>
+      </w:r>
+    </w:p>
+    <w:p>
+      <w:pPr>
+        <w:pStyle w:val="Akapitzlist"/>
+        <w:numPr>
+          <w:ilvl w:val="3"/>
+          <w:numId w:val="1"/>
+        </w:numPr>
+      </w:pPr>
+      <w:r>
+        <w:t>Wyszukanie wypo</w:t>
+      </w:r>
+      <w:r>
+        <w:t>ż</w:t>
+      </w:r>
+      <w:r>
+        <w:t>ycze</w:t>
+      </w:r>
+      <w:r>
+        <w:t>ń</w:t>
+      </w:r>
+      <w:r>
+        <w:t xml:space="preserve"> konkretnego klienta</w:t>
+      </w:r>
+      <w:r>
+        <w:t>, nieopłaconych filmów w konkretnym języku</w:t>
+      </w:r>
+    </w:p>
+    <w:p>
+      <w:pPr>
+        <w:pStyle w:val="Akapitzlist"/>
+        <w:numPr>
+          <w:ilvl w:val="3"/>
+          <w:numId w:val="1"/>
+        </w:numPr>
+      </w:pPr>
+      <w:r>
+        <w:t xml:space="preserve">Wyszukanie </w:t>
+      </w:r>
+      <w:proofErr w:type="spellStart"/>
+      <w:r>
+        <w:t>wypo</w:t>
+      </w:r>
+      <w:r>
+        <w:t>ż</w:t>
+      </w:r>
+      <w:r>
+        <w:t>yczeń</w:t>
+      </w:r>
+      <w:proofErr w:type="spellEnd"/>
+      <w:r>
+        <w:t xml:space="preserve"> użytkowników</w:t>
+      </w:r>
+      <w:r>
+        <w:t xml:space="preserve"> z konkretnego miasta</w:t>
+      </w:r>
+    </w:p>
+    <w:p>
+      <w:pPr>
+        <w:pStyle w:val="Akapitzlist"/>
+        <w:numPr>
+          <w:ilvl w:val="3"/>
+          <w:numId w:val="1"/>
+        </w:numPr>
+      </w:pPr>
+      <w:r>
+        <w:t xml:space="preserve">Wyszukanie liczby </w:t>
+      </w:r>
+      <w:proofErr w:type="spellStart"/>
+      <w:r>
+        <w:t>wypożyczeń</w:t>
+      </w:r>
+      <w:proofErr w:type="spellEnd"/>
+      <w:r>
+        <w:t xml:space="preserve"> w zależności od roku</w:t>
+      </w:r>
+      <w:r>
+        <w:t xml:space="preserve"> produkcji </w:t>
+      </w:r>
+    </w:p>
+    <w:p>
+      <w:pPr>
+        <w:pStyle w:val="Akapitzlist"/>
+        <w:numPr>
+          <w:ilvl w:val="1"/>
+          <w:numId w:val="1"/>
+        </w:numPr>
+      </w:pPr>
+      <w:r>
+        <w:t>Zestaw B</w:t>
+      </w:r>
+    </w:p>
+    <w:p>
+      <w:pPr>
+        <w:pStyle w:val="Akapitzlist"/>
+        <w:numPr>
+          <w:ilvl w:val="2"/>
+          <w:numId w:val="1"/>
+        </w:numPr>
+      </w:pPr>
+      <w:r>
+        <w:t>Zmiana danych</w:t>
+      </w:r>
+    </w:p>
+    <w:p>
+      <w:pPr>
+        <w:pStyle w:val="Akapitzlist"/>
+        <w:numPr>
+          <w:ilvl w:val="3"/>
+          <w:numId w:val="1"/>
+        </w:numPr>
+      </w:pPr>
+      <w:r>
+        <w:t>Wprowadzenie nowego wypożyczenia</w:t>
+      </w:r>
+    </w:p>
+    <w:p>
+      <w:pPr>
+        <w:pStyle w:val="Akapitzlist"/>
+        <w:numPr>
+          <w:ilvl w:val="3"/>
+          <w:numId w:val="1"/>
+        </w:numPr>
+      </w:pPr>
+      <w:r>
+        <w:t>Wprowadzenie nowego sklepu</w:t>
+      </w:r>
+    </w:p>
+    <w:p>
+      <w:pPr>
+        <w:pStyle w:val="Akapitzlist"/>
+        <w:numPr>
+          <w:ilvl w:val="3"/>
+          <w:numId w:val="1"/>
+        </w:numPr>
+      </w:pPr>
+      <w:r>
+        <w:t>Wprowadzenie nowego adresu</w:t>
+      </w:r>
+    </w:p>
+    <w:p>
+      <w:pPr>
+        <w:pStyle w:val="Akapitzlist"/>
+        <w:numPr>
+          <w:ilvl w:val="2"/>
+          <w:numId w:val="1"/>
+        </w:numPr>
+      </w:pPr>
+      <w:r>
+        <w:t>Zapytania</w:t>
+      </w:r>
+    </w:p>
+    <w:p>
+      <w:pPr>
+        <w:pStyle w:val="Akapitzlist"/>
+        <w:numPr>
+          <w:ilvl w:val="3"/>
+          <w:numId w:val="1"/>
+        </w:numPr>
+      </w:pPr>
+      <w:r>
+        <w:t xml:space="preserve">Wyszukanie </w:t>
+      </w:r>
+      <w:r>
+        <w:t xml:space="preserve">5 </w:t>
+      </w:r>
+      <w:r>
+        <w:t>aktorów, których filmy są wypożyczane najczęściej</w:t>
+      </w:r>
+    </w:p>
+    <w:p>
+      <w:pPr>
+        <w:pStyle w:val="Akapitzlist"/>
+        <w:numPr>
+          <w:ilvl w:val="3"/>
+          <w:numId w:val="1"/>
+        </w:numPr>
+      </w:pPr>
+      <w:r>
+        <w:t>Wyszukanie sklepu z największymi obrotami</w:t>
+      </w:r>
+      <w:r>
+        <w:t xml:space="preserve">, tj. zyskiem z </w:t>
+      </w:r>
+      <w:r>
+        <w:t>wypożyczeni</w:t>
+      </w:r>
+    </w:p>
+    <w:p>
+      <w:pPr>
+        <w:pStyle w:val="Akapitzlist"/>
+        <w:numPr>
+          <w:ilvl w:val="3"/>
+          <w:numId w:val="1"/>
+        </w:numPr>
+      </w:pPr>
+      <w:r>
+        <w:t>Wyszukanie klientów z nieopła</w:t>
       </w:r>
       <w:bookmarkStart w:id="0" w:name="_GoBack"/>
       <w:bookmarkEnd w:id="0"/>
       <w:r>
-        <w:t>o klienta</w:t>
-      </w:r>
-    </w:p>
-    <w:p>
-      <w:pPr>
-        <w:pStyle w:val="Akapitzlist"/>
-        <w:numPr>
-          <w:ilvl w:val="3"/>
-          <w:numId w:val="1"/>
-        </w:numPr>
-      </w:pPr>
-      <w:r>
-        <w:t>Wprowadzenie nowego miasta</w:t>
+        <w:t xml:space="preserve">conymi </w:t>
+      </w:r>
+      <w:proofErr w:type="spellStart"/>
+      <w:r>
+        <w:t>wypożyczeniami</w:t>
+      </w:r>
+      <w:proofErr w:type="spellEnd"/>
+    </w:p>
+    <w:p>
+      <w:pPr>
+        <w:pStyle w:val="Akapitzlist"/>
+        <w:numPr>
+          <w:ilvl w:val="1"/>
+          <w:numId w:val="1"/>
+        </w:numPr>
+      </w:pPr>
+      <w:r>
+        <w:t>Zestaw C</w:t>
       </w:r>
     </w:p>
     <w:p>
@@ -235,6 +481,54 @@
         </w:numPr>
       </w:pPr>
       <w:r>
+        <w:t>Zmiana danych</w:t>
+      </w:r>
+    </w:p>
+    <w:p>
+      <w:pPr>
+        <w:pStyle w:val="Akapitzlist"/>
+        <w:numPr>
+          <w:ilvl w:val="3"/>
+          <w:numId w:val="1"/>
+        </w:numPr>
+      </w:pPr>
+      <w:r>
+        <w:t>Usunięcie sklepu</w:t>
+      </w:r>
+    </w:p>
+    <w:p>
+      <w:pPr>
+        <w:pStyle w:val="Akapitzlist"/>
+        <w:numPr>
+          <w:ilvl w:val="3"/>
+          <w:numId w:val="1"/>
+        </w:numPr>
+      </w:pPr>
+      <w:r>
+        <w:t>Wprowadzenie nowego egzemplarza filmu</w:t>
+      </w:r>
+    </w:p>
+    <w:p>
+      <w:pPr>
+        <w:pStyle w:val="Akapitzlist"/>
+        <w:numPr>
+          <w:ilvl w:val="3"/>
+          <w:numId w:val="1"/>
+        </w:numPr>
+      </w:pPr>
+      <w:r>
+        <w:t>Wprowadzenie nowej kategorii filmu</w:t>
+      </w:r>
+    </w:p>
+    <w:p>
+      <w:pPr>
+        <w:pStyle w:val="Akapitzlist"/>
+        <w:numPr>
+          <w:ilvl w:val="2"/>
+          <w:numId w:val="1"/>
+        </w:numPr>
+      </w:pPr>
+      <w:r>
         <w:t>Zapytania</w:t>
       </w:r>
     </w:p>
@@ -247,318 +541,56 @@
         </w:numPr>
       </w:pPr>
       <w:r>
-        <w:t>Wyszukanie wypo</w:t>
-      </w:r>
-      <w:r>
-        <w:t>ż</w:t>
-      </w:r>
-      <w:r>
-        <w:t>ycze</w:t>
-      </w:r>
-      <w:r>
-        <w:t>ń</w:t>
-      </w:r>
-      <w:r>
-        <w:t xml:space="preserve"> konkretnego klienta</w:t>
-      </w:r>
-      <w:r>
-        <w:t>, nieopłaconych filmów w konkretnym języku</w:t>
-      </w:r>
-    </w:p>
-    <w:p>
-      <w:pPr>
-        <w:pStyle w:val="Akapitzlist"/>
-        <w:numPr>
-          <w:ilvl w:val="3"/>
-          <w:numId w:val="1"/>
-        </w:numPr>
-      </w:pPr>
-      <w:r>
-        <w:t xml:space="preserve">Wyszukanie </w:t>
-      </w:r>
-      <w:proofErr w:type="spellStart"/>
-      <w:r>
-        <w:t>wypożyczeń</w:t>
-      </w:r>
-      <w:proofErr w:type="spellEnd"/>
-      <w:r>
-        <w:t xml:space="preserve"> użytkowników</w:t>
-      </w:r>
-      <w:r>
-        <w:t xml:space="preserve"> z konkretnego miasta</w:t>
-      </w:r>
-    </w:p>
-    <w:p>
-      <w:pPr>
-        <w:pStyle w:val="Akapitzlist"/>
-        <w:numPr>
-          <w:ilvl w:val="3"/>
-          <w:numId w:val="1"/>
-        </w:numPr>
-      </w:pPr>
-      <w:r>
-        <w:t xml:space="preserve">Wyszukanie liczby </w:t>
-      </w:r>
-      <w:proofErr w:type="spellStart"/>
-      <w:r>
-        <w:t>wypożyczeń</w:t>
-      </w:r>
-      <w:proofErr w:type="spellEnd"/>
-      <w:r>
-        <w:t xml:space="preserve"> w zależności od roku</w:t>
-      </w:r>
-      <w:r>
-        <w:t xml:space="preserve"> produkcji </w:t>
-      </w:r>
-    </w:p>
-    <w:p>
-      <w:pPr>
-        <w:pStyle w:val="Akapitzlist"/>
-        <w:numPr>
-          <w:ilvl w:val="1"/>
-          <w:numId w:val="1"/>
-        </w:numPr>
-      </w:pPr>
-      <w:r>
-        <w:t>Zestaw B</w:t>
-      </w:r>
-    </w:p>
-    <w:p>
-      <w:pPr>
-        <w:pStyle w:val="Akapitzlist"/>
-        <w:numPr>
-          <w:ilvl w:val="2"/>
-          <w:numId w:val="1"/>
-        </w:numPr>
-      </w:pPr>
-      <w:r>
-        <w:t>Zmiana danych</w:t>
-      </w:r>
-    </w:p>
-    <w:p>
-      <w:pPr>
-        <w:pStyle w:val="Akapitzlist"/>
-        <w:numPr>
-          <w:ilvl w:val="3"/>
-          <w:numId w:val="1"/>
-        </w:numPr>
-      </w:pPr>
-      <w:r>
-        <w:t>Wprowadzenie nowego wypożyczenia</w:t>
-      </w:r>
-    </w:p>
-    <w:p>
-      <w:pPr>
-        <w:pStyle w:val="Akapitzlist"/>
-        <w:numPr>
-          <w:ilvl w:val="3"/>
-          <w:numId w:val="1"/>
-        </w:numPr>
-      </w:pPr>
-      <w:r>
-        <w:t xml:space="preserve">Wprowadzenie nowego </w:t>
-      </w:r>
-      <w:r>
-        <w:t>sklepu</w:t>
-      </w:r>
-    </w:p>
-    <w:p>
-      <w:pPr>
-        <w:pStyle w:val="Akapitzlist"/>
-        <w:numPr>
-          <w:ilvl w:val="3"/>
-          <w:numId w:val="1"/>
-        </w:numPr>
-      </w:pPr>
-      <w:r>
-        <w:t>Wprowadzenie nowego adresu</w:t>
-      </w:r>
-    </w:p>
-    <w:p>
-      <w:pPr>
-        <w:pStyle w:val="Akapitzlist"/>
-        <w:numPr>
-          <w:ilvl w:val="2"/>
-          <w:numId w:val="1"/>
-        </w:numPr>
-      </w:pPr>
-      <w:r>
-        <w:t>Modyfikacja pracownika</w:t>
-      </w:r>
-    </w:p>
-    <w:p>
-      <w:pPr>
-        <w:pStyle w:val="Akapitzlist"/>
-        <w:numPr>
-          <w:ilvl w:val="2"/>
-          <w:numId w:val="1"/>
-        </w:numPr>
-      </w:pPr>
-      <w:r>
-        <w:t>Modyfikacja płatności</w:t>
-      </w:r>
-    </w:p>
-    <w:p>
-      <w:pPr>
-        <w:pStyle w:val="Akapitzlist"/>
-        <w:numPr>
-          <w:ilvl w:val="2"/>
-          <w:numId w:val="1"/>
-        </w:numPr>
-      </w:pPr>
-      <w:r>
-        <w:t>Modyfikacja wypożyczenia</w:t>
-      </w:r>
-    </w:p>
-    <w:p>
-      <w:pPr>
-        <w:pStyle w:val="Akapitzlist"/>
-        <w:numPr>
-          <w:ilvl w:val="2"/>
-          <w:numId w:val="1"/>
-        </w:numPr>
-      </w:pPr>
-      <w:r>
-        <w:t>Modyfikacja klienta</w:t>
-      </w:r>
-    </w:p>
-    <w:p>
-      <w:pPr>
-        <w:pStyle w:val="Akapitzlist"/>
-        <w:numPr>
-          <w:ilvl w:val="2"/>
-          <w:numId w:val="1"/>
-        </w:numPr>
-      </w:pPr>
-      <w:r>
-        <w:t>Modyfikacja filmu</w:t>
-      </w:r>
-    </w:p>
-    <w:p>
-      <w:pPr>
-        <w:pStyle w:val="Akapitzlist"/>
-        <w:numPr>
-          <w:ilvl w:val="1"/>
-          <w:numId w:val="1"/>
-        </w:numPr>
-      </w:pPr>
-      <w:r>
-        <w:t>Zestaw C</w:t>
-      </w:r>
-    </w:p>
-    <w:p>
-      <w:pPr>
-        <w:pStyle w:val="Akapitzlist"/>
-        <w:numPr>
-          <w:ilvl w:val="2"/>
-          <w:numId w:val="1"/>
-        </w:numPr>
-      </w:pPr>
-      <w:r>
-        <w:t>Zmiana danych</w:t>
-      </w:r>
-    </w:p>
-    <w:p>
-      <w:pPr>
-        <w:pStyle w:val="Akapitzlist"/>
-        <w:numPr>
-          <w:ilvl w:val="3"/>
-          <w:numId w:val="1"/>
-        </w:numPr>
-      </w:pPr>
-      <w:r>
-        <w:t>Wprowadzenie nowego filmu</w:t>
-      </w:r>
-    </w:p>
-    <w:p>
-      <w:pPr>
-        <w:pStyle w:val="Akapitzlist"/>
-        <w:numPr>
-          <w:ilvl w:val="3"/>
-          <w:numId w:val="1"/>
-        </w:numPr>
-      </w:pPr>
-      <w:r>
-        <w:t>Wprowadzenie nowego egzemplarza filmu</w:t>
-      </w:r>
-    </w:p>
-    <w:p>
-      <w:pPr>
-        <w:pStyle w:val="Akapitzlist"/>
-        <w:numPr>
-          <w:ilvl w:val="3"/>
-          <w:numId w:val="1"/>
-        </w:numPr>
-      </w:pPr>
-      <w:r>
-        <w:t>Wprowadzenie nowej kategorii filmu</w:t>
-      </w:r>
-    </w:p>
-    <w:p>
-      <w:pPr>
-        <w:pStyle w:val="Akapitzlist"/>
-        <w:numPr>
-          <w:ilvl w:val="2"/>
-          <w:numId w:val="1"/>
-        </w:numPr>
-      </w:pPr>
-      <w:r>
-        <w:t>Usunięcie pracownika</w:t>
-      </w:r>
-    </w:p>
-    <w:p>
-      <w:pPr>
-        <w:pStyle w:val="Akapitzlist"/>
-        <w:numPr>
-          <w:ilvl w:val="3"/>
-          <w:numId w:val="1"/>
-        </w:numPr>
-      </w:pPr>
-      <w:r>
-        <w:t>Modyfikacja pracownika</w:t>
-      </w:r>
-    </w:p>
-    <w:p>
-      <w:pPr>
-        <w:pStyle w:val="Akapitzlist"/>
-        <w:numPr>
-          <w:ilvl w:val="3"/>
-          <w:numId w:val="1"/>
-        </w:numPr>
-      </w:pPr>
-      <w:r>
-        <w:t>Modyfikacja płatności</w:t>
-      </w:r>
-    </w:p>
-    <w:p>
-      <w:pPr>
-        <w:pStyle w:val="Akapitzlist"/>
-        <w:numPr>
-          <w:ilvl w:val="3"/>
-          <w:numId w:val="1"/>
-        </w:numPr>
-      </w:pPr>
-      <w:r>
-        <w:t>Modyfikacja wypożyczenia</w:t>
-      </w:r>
-    </w:p>
-    <w:p>
-      <w:pPr>
-        <w:pStyle w:val="Akapitzlist"/>
-        <w:numPr>
-          <w:ilvl w:val="3"/>
-          <w:numId w:val="1"/>
-        </w:numPr>
-      </w:pPr>
-      <w:r>
-        <w:t>Modyfikacja klienta</w:t>
-      </w:r>
-    </w:p>
-    <w:p>
-      <w:pPr>
-        <w:pStyle w:val="Akapitzlist"/>
-        <w:ind w:left="2880"/>
-      </w:pPr>
+        <w:t>Wyszukanie krajów, w których dany film jest najpopularniejszy</w:t>
+      </w:r>
+    </w:p>
+    <w:p>
+      <w:pPr>
+        <w:pStyle w:val="Akapitzlist"/>
+        <w:numPr>
+          <w:ilvl w:val="3"/>
+          <w:numId w:val="1"/>
+        </w:numPr>
+      </w:pPr>
+      <w:r>
+        <w:t xml:space="preserve">Wyszukanie 5 najpopularniejszych filmów </w:t>
+      </w:r>
+      <w:r>
+        <w:t>w</w:t>
+      </w:r>
+      <w:r>
+        <w:t xml:space="preserve"> dan</w:t>
+      </w:r>
+      <w:r>
+        <w:t>ym</w:t>
+      </w:r>
+      <w:r>
+        <w:t xml:space="preserve"> kraju</w:t>
+      </w:r>
+    </w:p>
+    <w:p>
+      <w:pPr>
+        <w:pStyle w:val="Akapitzlist"/>
+        <w:numPr>
+          <w:ilvl w:val="3"/>
+          <w:numId w:val="1"/>
+        </w:numPr>
+      </w:pPr>
+      <w:r>
+        <w:t>Wyszukanie pracownika miesiąca – pracownika, który wypożyczył najwięcej filmów</w:t>
+      </w:r>
+    </w:p>
+    <w:p>
+      <w:pPr>
+        <w:pStyle w:val="Akapitzlist"/>
+        <w:numPr>
+          <w:ilvl w:val="0"/>
+          <w:numId w:val="1"/>
+        </w:numPr>
+      </w:pPr>
+      <w:r>
+        <w:t>Wybór SZBD – Oracle 12c</w:t>
+      </w:r>
     </w:p>
     <w:sectPr>
       <w:pgSz w:w="11906" w:h="16838"/>

</xml_diff>

<commit_message>
etap 1  doc update
</commit_message>
<xml_diff>
--- a/Zaawansowane bazy danych - projekt - etap 1.docx
+++ b/Zaawansowane bazy danych - projekt - etap 1.docx
@@ -20,68 +20,39 @@
     </w:p>
     <w:p>
       <w:pPr>
+        <w:pStyle w:val="Podtytu"/>
         <w:jc w:val="center"/>
-        <w:rPr>
-          <w:sz w:val="60"/>
-          <w:szCs w:val="60"/>
-        </w:rPr>
-      </w:pPr>
-      <w:r>
-        <w:rPr>
-          <w:sz w:val="60"/>
-          <w:szCs w:val="60"/>
-        </w:rPr>
+      </w:pPr>
+      <w:r>
         <w:t>Etap 1</w:t>
       </w:r>
-    </w:p>
-    <w:p>
-      <w:pPr>
+      <w:r>
+        <w:t>a</w:t>
+      </w:r>
+      <w:bookmarkStart w:id="0" w:name="_GoBack"/>
+      <w:bookmarkEnd w:id="0"/>
+    </w:p>
+    <w:p>
+      <w:pPr>
+        <w:pStyle w:val="Podtytu"/>
         <w:jc w:val="center"/>
-        <w:rPr>
-          <w:sz w:val="60"/>
-          <w:szCs w:val="60"/>
-        </w:rPr>
-      </w:pPr>
-      <w:r>
-        <w:rPr>
-          <w:sz w:val="60"/>
-          <w:szCs w:val="60"/>
-        </w:rPr>
+      </w:pPr>
+      <w:r>
         <w:t>Przemysław Morski</w:t>
       </w:r>
     </w:p>
     <w:p>
       <w:pPr>
+        <w:pStyle w:val="Podtytu"/>
         <w:jc w:val="center"/>
-        <w:rPr>
-          <w:sz w:val="60"/>
-          <w:szCs w:val="60"/>
-        </w:rPr>
-      </w:pPr>
-      <w:r>
-        <w:rPr>
-          <w:sz w:val="60"/>
-          <w:szCs w:val="60"/>
-        </w:rPr>
-        <w:t xml:space="preserve">Tomasz </w:t>
-      </w:r>
-      <w:proofErr w:type="spellStart"/>
-      <w:r>
-        <w:rPr>
-          <w:sz w:val="60"/>
-          <w:szCs w:val="60"/>
-        </w:rPr>
-        <w:t>Mosur</w:t>
-      </w:r>
-      <w:proofErr w:type="spellEnd"/>
-    </w:p>
-    <w:p>
-      <w:pPr>
-        <w:pStyle w:val="Akapitzlist"/>
-        <w:numPr>
-          <w:ilvl w:val="0"/>
-          <w:numId w:val="1"/>
-        </w:numPr>
+      </w:pPr>
+      <w:r>
+        <w:t>Tomasz Mosur</w:t>
+      </w:r>
+    </w:p>
+    <w:p>
+      <w:pPr>
+        <w:pStyle w:val="Nagwek1"/>
       </w:pPr>
       <w:r>
         <w:t>Schemat danych</w:t>
@@ -165,13 +136,23 @@
     </w:p>
     <w:p>
       <w:pPr>
-        <w:pStyle w:val="Akapitzlist"/>
-        <w:numPr>
-          <w:ilvl w:val="0"/>
-          <w:numId w:val="1"/>
-        </w:numPr>
-      </w:pPr>
-      <w:r>
+        <w:rPr>
+          <w:rFonts w:asciiTheme="majorHAnsi" w:eastAsiaTheme="majorEastAsia" w:hAnsiTheme="majorHAnsi" w:cstheme="majorBidi"/>
+          <w:color w:val="2F5496" w:themeColor="accent1" w:themeShade="BF"/>
+          <w:sz w:val="32"/>
+          <w:szCs w:val="32"/>
+        </w:rPr>
+      </w:pPr>
+      <w:r>
+        <w:br w:type="page"/>
+      </w:r>
+    </w:p>
+    <w:p>
+      <w:pPr>
+        <w:pStyle w:val="Nagwek1"/>
+      </w:pPr>
+      <w:r>
+        <w:lastRenderedPageBreak/>
         <w:t>Próbki obciążenia</w:t>
       </w:r>
     </w:p>
@@ -223,7 +204,6 @@
         </w:numPr>
       </w:pPr>
       <w:r>
-        <w:lastRenderedPageBreak/>
         <w:t>Wprowadzenie nowego klienta</w:t>
       </w:r>
     </w:p>
@@ -289,7 +269,6 @@
       <w:r>
         <w:t xml:space="preserve">Wyszukanie </w:t>
       </w:r>
-      <w:proofErr w:type="spellStart"/>
       <w:r>
         <w:t>wypo</w:t>
       </w:r>
@@ -297,11 +276,7 @@
         <w:t>ż</w:t>
       </w:r>
       <w:r>
-        <w:t>yczeń</w:t>
-      </w:r>
-      <w:proofErr w:type="spellEnd"/>
-      <w:r>
-        <w:t xml:space="preserve"> użytkowników</w:t>
+        <w:t>yczeń użytkowników</w:t>
       </w:r>
       <w:r>
         <w:t xml:space="preserve"> z konkretnego miasta</w:t>
@@ -316,15 +291,7 @@
         </w:numPr>
       </w:pPr>
       <w:r>
-        <w:t xml:space="preserve">Wyszukanie liczby </w:t>
-      </w:r>
-      <w:proofErr w:type="spellStart"/>
-      <w:r>
-        <w:t>wypożyczeń</w:t>
-      </w:r>
-      <w:proofErr w:type="spellEnd"/>
-      <w:r>
-        <w:t xml:space="preserve"> w zależności od roku</w:t>
+        <w:t>Wyszukanie liczby wypożyczeń w zależności od roku</w:t>
       </w:r>
       <w:r>
         <w:t xml:space="preserve"> produkcji </w:t>
@@ -447,18 +414,8 @@
         </w:numPr>
       </w:pPr>
       <w:r>
-        <w:t>Wyszukanie klientów z nieopła</w:t>
-      </w:r>
-      <w:bookmarkStart w:id="0" w:name="_GoBack"/>
-      <w:bookmarkEnd w:id="0"/>
-      <w:r>
-        <w:t xml:space="preserve">conymi </w:t>
-      </w:r>
-      <w:proofErr w:type="spellStart"/>
-      <w:r>
-        <w:t>wypożyczeniami</w:t>
-      </w:r>
-      <w:proofErr w:type="spellEnd"/>
+        <w:t>Wyszukanie klientów z nieopłaconymi wypożyczeniami</w:t>
+      </w:r>
     </w:p>
     <w:p>
       <w:pPr>
@@ -582,14 +539,13 @@
     </w:p>
     <w:p>
       <w:pPr>
-        <w:pStyle w:val="Akapitzlist"/>
-        <w:numPr>
-          <w:ilvl w:val="0"/>
-          <w:numId w:val="1"/>
-        </w:numPr>
-      </w:pPr>
-      <w:r>
-        <w:t>Wybór SZBD – Oracle 12c</w:t>
+        <w:pStyle w:val="Nagwek1"/>
+      </w:pPr>
+      <w:r>
+        <w:t xml:space="preserve">Wybór SZBD – </w:t>
+      </w:r>
+      <w:r>
+        <w:t>PostgreSQL</w:t>
       </w:r>
     </w:p>
     <w:sectPr>
@@ -716,7 +672,7 @@
       </w:pPr>
     </w:pPrDefault>
   </w:docDefaults>
-  <w:latentStyles w:defLockedState="0" w:defUIPriority="99" w:defSemiHidden="0" w:defUnhideWhenUsed="0" w:defQFormat="0" w:count="377">
+  <w:latentStyles w:defLockedState="0" w:defUIPriority="99" w:defSemiHidden="0" w:defUnhideWhenUsed="0" w:defQFormat="0" w:count="376">
     <w:lsdException w:name="Normal" w:uiPriority="0" w:qFormat="1"/>
     <w:lsdException w:name="heading 1" w:uiPriority="9" w:qFormat="1"/>
     <w:lsdException w:name="heading 2" w:semiHidden="1" w:uiPriority="9" w:unhideWhenUsed="1" w:qFormat="1"/>
@@ -1093,11 +1049,31 @@
     <w:lsdException w:name="Hashtag" w:semiHidden="1" w:unhideWhenUsed="1"/>
     <w:lsdException w:name="Unresolved Mention" w:semiHidden="1" w:unhideWhenUsed="1"/>
     <w:lsdException w:name="Smart Link" w:semiHidden="1" w:unhideWhenUsed="1"/>
-    <w:lsdException w:name="Smart Link Error" w:semiHidden="1" w:unhideWhenUsed="1"/>
   </w:latentStyles>
   <w:style w:type="paragraph" w:default="1" w:styleId="Normalny">
     <w:name w:val="Normal"/>
     <w:qFormat/>
+  </w:style>
+  <w:style w:type="paragraph" w:styleId="Nagwek1">
+    <w:name w:val="heading 1"/>
+    <w:basedOn w:val="Normalny"/>
+    <w:next w:val="Normalny"/>
+    <w:link w:val="Nagwek1Znak"/>
+    <w:uiPriority w:val="9"/>
+    <w:qFormat/>
+    <w:rsid w:val="0042171C"/>
+    <w:pPr>
+      <w:keepNext/>
+      <w:keepLines/>
+      <w:spacing w:before="240" w:after="0"/>
+      <w:outlineLvl w:val="0"/>
+    </w:pPr>
+    <w:rPr>
+      <w:rFonts w:asciiTheme="majorHAnsi" w:eastAsiaTheme="majorEastAsia" w:hAnsiTheme="majorHAnsi" w:cstheme="majorBidi"/>
+      <w:color w:val="2F5496" w:themeColor="accent1" w:themeShade="BF"/>
+      <w:sz w:val="32"/>
+      <w:szCs w:val="32"/>
+    </w:rPr>
   </w:style>
   <w:style w:type="character" w:default="1" w:styleId="Domylnaczcionkaakapitu">
     <w:name w:val="Default Paragraph Font"/>
@@ -1136,6 +1112,50 @@
       <w:ind w:left="720"/>
       <w:contextualSpacing/>
     </w:pPr>
+  </w:style>
+  <w:style w:type="paragraph" w:styleId="Podtytu">
+    <w:name w:val="Subtitle"/>
+    <w:basedOn w:val="Normalny"/>
+    <w:next w:val="Normalny"/>
+    <w:link w:val="PodtytuZnak"/>
+    <w:uiPriority w:val="11"/>
+    <w:qFormat/>
+    <w:rsid w:val="0042171C"/>
+    <w:pPr>
+      <w:numPr>
+        <w:ilvl w:val="1"/>
+      </w:numPr>
+    </w:pPr>
+    <w:rPr>
+      <w:rFonts w:eastAsiaTheme="minorEastAsia"/>
+      <w:color w:val="5A5A5A" w:themeColor="text1" w:themeTint="A5"/>
+      <w:spacing w:val="15"/>
+    </w:rPr>
+  </w:style>
+  <w:style w:type="character" w:customStyle="1" w:styleId="PodtytuZnak">
+    <w:name w:val="Podtytuł Znak"/>
+    <w:basedOn w:val="Domylnaczcionkaakapitu"/>
+    <w:link w:val="Podtytu"/>
+    <w:uiPriority w:val="11"/>
+    <w:rsid w:val="0042171C"/>
+    <w:rPr>
+      <w:rFonts w:eastAsiaTheme="minorEastAsia"/>
+      <w:color w:val="5A5A5A" w:themeColor="text1" w:themeTint="A5"/>
+      <w:spacing w:val="15"/>
+    </w:rPr>
+  </w:style>
+  <w:style w:type="character" w:customStyle="1" w:styleId="Nagwek1Znak">
+    <w:name w:val="Nagłówek 1 Znak"/>
+    <w:basedOn w:val="Domylnaczcionkaakapitu"/>
+    <w:link w:val="Nagwek1"/>
+    <w:uiPriority w:val="9"/>
+    <w:rsid w:val="0042171C"/>
+    <w:rPr>
+      <w:rFonts w:asciiTheme="majorHAnsi" w:eastAsiaTheme="majorEastAsia" w:hAnsiTheme="majorHAnsi" w:cstheme="majorBidi"/>
+      <w:color w:val="2F5496" w:themeColor="accent1" w:themeShade="BF"/>
+      <w:sz w:val="32"/>
+      <w:szCs w:val="32"/>
+    </w:rPr>
   </w:style>
 </w:styles>
 </file>

</xml_diff>

<commit_message>
updated stage 1 file and PDF with more precise info about implemented queries
</commit_message>
<xml_diff>
--- a/Zaawansowane bazy danych - projekt - etap 1.docx
+++ b/Zaawansowane bazy danych - projekt - etap 1.docx
@@ -20,7 +20,7 @@
     </w:p>
     <w:p>
       <w:pPr>
-        <w:pStyle w:val="Podtytu"/>
+        <w:pStyle w:val="Subtitle"/>
         <w:jc w:val="center"/>
       </w:pPr>
       <w:r>
@@ -32,7 +32,7 @@
     </w:p>
     <w:p>
       <w:pPr>
-        <w:pStyle w:val="Podtytu"/>
+        <w:pStyle w:val="Subtitle"/>
         <w:jc w:val="center"/>
       </w:pPr>
       <w:r>
@@ -41,21 +41,16 @@
     </w:p>
     <w:p>
       <w:pPr>
-        <w:pStyle w:val="Podtytu"/>
+        <w:pStyle w:val="Subtitle"/>
         <w:jc w:val="center"/>
       </w:pPr>
       <w:r>
-        <w:t xml:space="preserve">Tomasz </w:t>
-      </w:r>
-      <w:proofErr w:type="spellStart"/>
-      <w:r>
-        <w:t>Mosur</w:t>
-      </w:r>
-      <w:proofErr w:type="spellEnd"/>
-    </w:p>
-    <w:p>
-      <w:pPr>
-        <w:pStyle w:val="Nagwek1"/>
+        <w:t>Tomasz Mosur</w:t>
+      </w:r>
+    </w:p>
+    <w:p>
+      <w:pPr>
+        <w:pStyle w:val="Heading1"/>
       </w:pPr>
       <w:r>
         <w:t>Schemat danych</w:t>
@@ -152,7 +147,7 @@
     </w:p>
     <w:p>
       <w:pPr>
-        <w:pStyle w:val="Nagwek1"/>
+        <w:pStyle w:val="Heading1"/>
       </w:pPr>
       <w:r>
         <w:lastRenderedPageBreak/>
@@ -161,7 +156,7 @@
     </w:p>
     <w:p>
       <w:pPr>
-        <w:pStyle w:val="Akapitzlist"/>
+        <w:pStyle w:val="ListParagraph"/>
         <w:numPr>
           <w:ilvl w:val="1"/>
           <w:numId w:val="1"/>
@@ -176,7 +171,7 @@
     </w:p>
     <w:p>
       <w:pPr>
-        <w:pStyle w:val="Akapitzlist"/>
+        <w:pStyle w:val="ListParagraph"/>
         <w:numPr>
           <w:ilvl w:val="2"/>
           <w:numId w:val="1"/>
@@ -188,7 +183,7 @@
     </w:p>
     <w:p>
       <w:pPr>
-        <w:pStyle w:val="Akapitzlist"/>
+        <w:pStyle w:val="ListParagraph"/>
         <w:numPr>
           <w:ilvl w:val="3"/>
           <w:numId w:val="1"/>
@@ -203,7 +198,7 @@
     </w:p>
     <w:p>
       <w:pPr>
-        <w:pStyle w:val="Akapitzlist"/>
+        <w:pStyle w:val="ListParagraph"/>
         <w:numPr>
           <w:ilvl w:val="3"/>
           <w:numId w:val="1"/>
@@ -215,7 +210,7 @@
     </w:p>
     <w:p>
       <w:pPr>
-        <w:pStyle w:val="Akapitzlist"/>
+        <w:pStyle w:val="ListParagraph"/>
         <w:numPr>
           <w:ilvl w:val="3"/>
           <w:numId w:val="1"/>
@@ -227,7 +222,7 @@
     </w:p>
     <w:p>
       <w:pPr>
-        <w:pStyle w:val="Akapitzlist"/>
+        <w:pStyle w:val="ListParagraph"/>
         <w:numPr>
           <w:ilvl w:val="2"/>
           <w:numId w:val="1"/>
@@ -239,27 +234,19 @@
     </w:p>
     <w:p>
       <w:pPr>
-        <w:pStyle w:val="Akapitzlist"/>
-        <w:numPr>
-          <w:ilvl w:val="3"/>
-          <w:numId w:val="1"/>
-        </w:numPr>
-      </w:pPr>
-      <w:r>
-        <w:t xml:space="preserve">Filmy, które zostały wypożyczone więcej niż wynosi średnia </w:t>
-      </w:r>
-      <w:proofErr w:type="spellStart"/>
-      <w:r>
-        <w:t>wypożyczen</w:t>
-      </w:r>
-      <w:proofErr w:type="spellEnd"/>
-      <w:r>
-        <w:t xml:space="preserve"> dla wszystkich filmów. </w:t>
-      </w:r>
-    </w:p>
-    <w:p>
-      <w:pPr>
-        <w:pStyle w:val="Akapitzlist"/>
+        <w:pStyle w:val="ListParagraph"/>
+        <w:numPr>
+          <w:ilvl w:val="3"/>
+          <w:numId w:val="1"/>
+        </w:numPr>
+      </w:pPr>
+      <w:r>
+        <w:t xml:space="preserve">Filmy, które zostały wypożyczone więcej niż wynosi średnia wypożyczen dla wszystkich filmów. </w:t>
+      </w:r>
+    </w:p>
+    <w:p>
+      <w:pPr>
+        <w:pStyle w:val="ListParagraph"/>
         <w:numPr>
           <w:ilvl w:val="3"/>
           <w:numId w:val="1"/>
@@ -268,7 +255,6 @@
       <w:r>
         <w:t xml:space="preserve">Wyszukanie </w:t>
       </w:r>
-      <w:proofErr w:type="spellStart"/>
       <w:r>
         <w:t>wypo</w:t>
       </w:r>
@@ -276,11 +262,7 @@
         <w:t>ż</w:t>
       </w:r>
       <w:r>
-        <w:t>yczeń</w:t>
-      </w:r>
-      <w:proofErr w:type="spellEnd"/>
-      <w:r>
-        <w:t xml:space="preserve"> </w:t>
+        <w:t xml:space="preserve">yczeń </w:t>
       </w:r>
       <w:r>
         <w:t>ze sklepów</w:t>
@@ -291,22 +273,14 @@
     </w:p>
     <w:p>
       <w:pPr>
-        <w:pStyle w:val="Akapitzlist"/>
-        <w:numPr>
-          <w:ilvl w:val="3"/>
-          <w:numId w:val="1"/>
-        </w:numPr>
-      </w:pPr>
-      <w:r>
-        <w:t xml:space="preserve">Wyszukanie liczby </w:t>
-      </w:r>
-      <w:proofErr w:type="spellStart"/>
-      <w:r>
-        <w:t>wypożyczeń</w:t>
-      </w:r>
-      <w:proofErr w:type="spellEnd"/>
-      <w:r>
-        <w:t xml:space="preserve"> w zależności od roku</w:t>
+        <w:pStyle w:val="ListParagraph"/>
+        <w:numPr>
+          <w:ilvl w:val="3"/>
+          <w:numId w:val="1"/>
+        </w:numPr>
+      </w:pPr>
+      <w:r>
+        <w:t>Wyszukanie liczby wypożyczeń w zależności od roku</w:t>
       </w:r>
       <w:r>
         <w:t xml:space="preserve"> produkcji </w:t>
@@ -314,7 +288,7 @@
     </w:p>
     <w:p>
       <w:pPr>
-        <w:pStyle w:val="Akapitzlist"/>
+        <w:pStyle w:val="ListParagraph"/>
         <w:numPr>
           <w:ilvl w:val="1"/>
           <w:numId w:val="1"/>
@@ -323,15 +297,13 @@
       <w:r>
         <w:t xml:space="preserve">Zestaw </w:t>
       </w:r>
-      <w:proofErr w:type="spellStart"/>
       <w:r>
         <w:t>wypozyczeniowy</w:t>
       </w:r>
-      <w:proofErr w:type="spellEnd"/>
-    </w:p>
-    <w:p>
-      <w:pPr>
-        <w:pStyle w:val="Akapitzlist"/>
+    </w:p>
+    <w:p>
+      <w:pPr>
+        <w:pStyle w:val="ListParagraph"/>
         <w:numPr>
           <w:ilvl w:val="2"/>
           <w:numId w:val="1"/>
@@ -343,7 +315,7 @@
     </w:p>
     <w:p>
       <w:pPr>
-        <w:pStyle w:val="Akapitzlist"/>
+        <w:pStyle w:val="ListParagraph"/>
         <w:numPr>
           <w:ilvl w:val="3"/>
           <w:numId w:val="1"/>
@@ -355,47 +327,31 @@
     </w:p>
     <w:p>
       <w:pPr>
-        <w:pStyle w:val="Akapitzlist"/>
-        <w:numPr>
-          <w:ilvl w:val="3"/>
-          <w:numId w:val="1"/>
-        </w:numPr>
-      </w:pPr>
-      <w:r>
-        <w:t xml:space="preserve">Usunięcie danych i </w:t>
-      </w:r>
-      <w:proofErr w:type="spellStart"/>
-      <w:r>
-        <w:t>wypożyczeń</w:t>
-      </w:r>
-      <w:proofErr w:type="spellEnd"/>
-      <w:r>
-        <w:t xml:space="preserve"> klienta.</w:t>
-      </w:r>
-    </w:p>
-    <w:p>
-      <w:pPr>
-        <w:pStyle w:val="Akapitzlist"/>
-        <w:numPr>
-          <w:ilvl w:val="3"/>
-          <w:numId w:val="1"/>
-        </w:numPr>
-      </w:pPr>
-      <w:r>
-        <w:t xml:space="preserve">Usunięcie nieopłaconych </w:t>
-      </w:r>
-      <w:proofErr w:type="spellStart"/>
-      <w:r>
-        <w:t>wypożyczeń</w:t>
-      </w:r>
-      <w:proofErr w:type="spellEnd"/>
-      <w:r>
-        <w:t xml:space="preserve"> dla danego sklepu.</w:t>
-      </w:r>
-    </w:p>
-    <w:p>
-      <w:pPr>
-        <w:pStyle w:val="Akapitzlist"/>
+        <w:pStyle w:val="ListParagraph"/>
+        <w:numPr>
+          <w:ilvl w:val="3"/>
+          <w:numId w:val="1"/>
+        </w:numPr>
+      </w:pPr>
+      <w:r>
+        <w:t>Usunięcie danych i wypożyczeń klienta.</w:t>
+      </w:r>
+    </w:p>
+    <w:p>
+      <w:pPr>
+        <w:pStyle w:val="ListParagraph"/>
+        <w:numPr>
+          <w:ilvl w:val="3"/>
+          <w:numId w:val="1"/>
+        </w:numPr>
+      </w:pPr>
+      <w:r>
+        <w:t>Usunięcie nieopłaconych wypożyczeń dla danego sklepu.</w:t>
+      </w:r>
+    </w:p>
+    <w:p>
+      <w:pPr>
+        <w:pStyle w:val="ListParagraph"/>
         <w:numPr>
           <w:ilvl w:val="2"/>
           <w:numId w:val="1"/>
@@ -407,30 +363,60 @@
     </w:p>
     <w:p>
       <w:pPr>
-        <w:pStyle w:val="Akapitzlist"/>
-        <w:numPr>
-          <w:ilvl w:val="3"/>
-          <w:numId w:val="1"/>
-        </w:numPr>
-      </w:pPr>
-      <w:r>
-        <w:t xml:space="preserve">Wyszukanie </w:t>
-      </w:r>
-      <w:r>
-        <w:t xml:space="preserve">5 </w:t>
-      </w:r>
-      <w:r>
-        <w:t>aktorów, których filmy są wypożyczane najczęściej</w:t>
-      </w:r>
-    </w:p>
-    <w:p>
-      <w:pPr>
-        <w:pStyle w:val="Akapitzlist"/>
-        <w:numPr>
-          <w:ilvl w:val="3"/>
-          <w:numId w:val="1"/>
-        </w:numPr>
-      </w:pPr>
+        <w:pStyle w:val="ListParagraph"/>
+        <w:numPr>
+          <w:ilvl w:val="3"/>
+          <w:numId w:val="1"/>
+        </w:numPr>
+      </w:pPr>
+      <w:r>
+        <w:rPr>
+          <w:rFonts w:ascii="Segoe UI Symbol" w:hAnsi="Segoe UI Symbol" w:cs="Segoe UI Symbol"/>
+          <w:i/>
+          <w:iCs/>
+          <w:color w:val="222222"/>
+          <w:sz w:val="21"/>
+          <w:szCs w:val="21"/>
+          <w:shd w:val="clear" w:color="auto" w:fill="FFFFFF"/>
+        </w:rPr>
+        <w:t>✓</w:t>
+      </w:r>
+      <w:r>
+        <w:t xml:space="preserve">  </w:t>
+      </w:r>
+      <w:r>
+        <w:t>Posortowanie</w:t>
+      </w:r>
+      <w:r>
+        <w:t xml:space="preserve"> aktorów, </w:t>
+      </w:r>
+      <w:r>
+        <w:t>wg liczby wypożyczeń ich filmów</w:t>
+      </w:r>
+    </w:p>
+    <w:p>
+      <w:pPr>
+        <w:pStyle w:val="ListParagraph"/>
+        <w:numPr>
+          <w:ilvl w:val="3"/>
+          <w:numId w:val="1"/>
+        </w:numPr>
+      </w:pPr>
+      <w:r>
+        <w:rPr>
+          <w:rFonts w:ascii="Segoe UI Symbol" w:hAnsi="Segoe UI Symbol" w:cs="Segoe UI Symbol"/>
+          <w:i/>
+          <w:iCs/>
+          <w:color w:val="222222"/>
+          <w:sz w:val="21"/>
+          <w:szCs w:val="21"/>
+          <w:shd w:val="clear" w:color="auto" w:fill="FFFFFF"/>
+        </w:rPr>
+        <w:t>✓</w:t>
+      </w:r>
+      <w:r>
+        <w:t xml:space="preserve">  </w:t>
+      </w:r>
       <w:r>
         <w:t>Wyszukanie sklepu z największymi obrotami</w:t>
       </w:r>
@@ -443,170 +429,189 @@
     </w:p>
     <w:p>
       <w:pPr>
-        <w:pStyle w:val="Akapitzlist"/>
-        <w:numPr>
-          <w:ilvl w:val="3"/>
-          <w:numId w:val="1"/>
-        </w:numPr>
-      </w:pPr>
-      <w:r>
-        <w:t>Wypożyczenia zrealizowane przez pracowników, których średnia wieku jest większa od średniej wieku aktorów.</w:t>
-      </w:r>
-    </w:p>
-    <w:p>
-      <w:pPr>
-        <w:pStyle w:val="Akapitzlist"/>
-        <w:numPr>
-          <w:ilvl w:val="1"/>
-          <w:numId w:val="1"/>
-        </w:numPr>
-      </w:pPr>
-      <w:r>
-        <w:t xml:space="preserve">Zestaw </w:t>
-      </w:r>
-      <w:r>
-        <w:t>sklepowy</w:t>
-      </w:r>
-    </w:p>
-    <w:p>
-      <w:pPr>
-        <w:pStyle w:val="Akapitzlist"/>
-        <w:numPr>
-          <w:ilvl w:val="2"/>
-          <w:numId w:val="1"/>
-        </w:numPr>
-      </w:pPr>
-      <w:r>
-        <w:t>Zmiana danych</w:t>
-      </w:r>
-    </w:p>
-    <w:p>
-      <w:pPr>
-        <w:pStyle w:val="Akapitzlist"/>
-        <w:numPr>
-          <w:ilvl w:val="3"/>
-          <w:numId w:val="1"/>
-        </w:numPr>
-      </w:pPr>
-      <w:r>
-        <w:t>Wprowadzenie sklepu pracowników, adresu i miasta.</w:t>
-      </w:r>
-    </w:p>
-    <w:p>
-      <w:pPr>
-        <w:pStyle w:val="Akapitzlist"/>
-        <w:numPr>
-          <w:ilvl w:val="3"/>
-          <w:numId w:val="1"/>
-        </w:numPr>
-      </w:pPr>
-      <w:r>
-        <w:t>Usunięcie egzemplarzy filmów i obsługi sklepu i adresu i sklepu.</w:t>
-      </w:r>
-    </w:p>
-    <w:p>
-      <w:pPr>
-        <w:pStyle w:val="Akapitzlist"/>
-        <w:numPr>
-          <w:ilvl w:val="3"/>
-          <w:numId w:val="1"/>
-        </w:numPr>
-      </w:pPr>
-      <w:r>
-        <w:t>Usunięcie danych związanych z pracownikiem.</w:t>
-      </w:r>
-    </w:p>
-    <w:p>
-      <w:pPr>
-        <w:pStyle w:val="Akapitzlist"/>
-        <w:numPr>
-          <w:ilvl w:val="2"/>
-          <w:numId w:val="1"/>
-        </w:numPr>
-      </w:pPr>
-      <w:r>
-        <w:t>Zapytania</w:t>
-      </w:r>
-    </w:p>
-    <w:p>
-      <w:pPr>
-        <w:pStyle w:val="Akapitzlist"/>
-        <w:numPr>
-          <w:ilvl w:val="3"/>
-          <w:numId w:val="1"/>
-        </w:numPr>
-      </w:pPr>
-      <w:r>
-        <w:t>Wyszukanie krajów, w których dany film jest najpopularniejszy</w:t>
-      </w:r>
-    </w:p>
-    <w:p>
-      <w:pPr>
-        <w:pStyle w:val="Akapitzlist"/>
-        <w:numPr>
-          <w:ilvl w:val="3"/>
-          <w:numId w:val="1"/>
-        </w:numPr>
-        <w:spacing w:before="240"/>
-      </w:pPr>
-      <w:r>
-        <w:t>Posortowana Liczba wypożyczeni filmów w zależności od przedziału średniego wieku grających w nim aktorów.</w:t>
-      </w:r>
-      <w:r>
-        <w:t xml:space="preserve"> -25, 25-35, 35-45, 45+</w:t>
-      </w:r>
-    </w:p>
-    <w:p>
-      <w:pPr>
-        <w:pStyle w:val="Akapitzlist"/>
-        <w:numPr>
-          <w:ilvl w:val="3"/>
-          <w:numId w:val="1"/>
-        </w:numPr>
-      </w:pPr>
-      <w:r>
-        <w:t>Wyszukanie pracownika miesiąca – pracownika, który wypożyczył najwięcej filmów</w:t>
-      </w:r>
-    </w:p>
-    <w:p>
-      <w:pPr>
-        <w:pStyle w:val="Akapitzlist"/>
-        <w:numPr>
-          <w:ilvl w:val="1"/>
-          <w:numId w:val="1"/>
-        </w:numPr>
-      </w:pPr>
-      <w:r>
-        <w:t>Zestaw D – testowy</w:t>
-      </w:r>
-    </w:p>
-    <w:p>
-      <w:pPr>
-        <w:pStyle w:val="Akapitzlist"/>
-        <w:numPr>
-          <w:ilvl w:val="2"/>
-          <w:numId w:val="1"/>
-        </w:numPr>
-      </w:pPr>
-      <w:r>
-        <w:t>Czas potrzeby na wprowadzenie wszystkich danych do bazy.</w:t>
+        <w:pStyle w:val="ListParagraph"/>
+        <w:numPr>
+          <w:ilvl w:val="3"/>
+          <w:numId w:val="1"/>
+        </w:numPr>
+      </w:pPr>
+      <w:r>
+        <w:rPr>
+          <w:rFonts w:ascii="Segoe UI Symbol" w:hAnsi="Segoe UI Symbol" w:cs="Segoe UI Symbol"/>
+          <w:i/>
+          <w:iCs/>
+          <w:color w:val="222222"/>
+          <w:sz w:val="21"/>
+          <w:szCs w:val="21"/>
+          <w:shd w:val="clear" w:color="auto" w:fill="FFFFFF"/>
+        </w:rPr>
+        <w:t>✓</w:t>
+      </w:r>
+      <w:r>
+        <w:t xml:space="preserve">  </w:t>
+      </w:r>
+      <w:r>
+        <w:t>Pracownicy, któr</w:t>
+      </w:r>
+      <w:r>
+        <w:t>ych</w:t>
       </w:r>
       <w:bookmarkStart w:id="0" w:name="_GoBack"/>
       <w:bookmarkEnd w:id="0"/>
+      <w:r>
+        <w:t xml:space="preserve"> liczba wypożyczeń jest większa niż średnia liczba wypożyczeń na pracownika.</w:t>
+      </w:r>
+    </w:p>
+    <w:p>
+      <w:pPr>
+        <w:pStyle w:val="ListParagraph"/>
+        <w:numPr>
+          <w:ilvl w:val="1"/>
+          <w:numId w:val="1"/>
+        </w:numPr>
+      </w:pPr>
+      <w:r>
+        <w:t xml:space="preserve">Zestaw </w:t>
+      </w:r>
+      <w:r>
+        <w:t>sklepowy</w:t>
+      </w:r>
+    </w:p>
+    <w:p>
+      <w:pPr>
+        <w:pStyle w:val="ListParagraph"/>
+        <w:numPr>
+          <w:ilvl w:val="2"/>
+          <w:numId w:val="1"/>
+        </w:numPr>
+      </w:pPr>
+      <w:r>
+        <w:t>Zmiana danych</w:t>
+      </w:r>
+    </w:p>
+    <w:p>
+      <w:pPr>
+        <w:pStyle w:val="ListParagraph"/>
+        <w:numPr>
+          <w:ilvl w:val="3"/>
+          <w:numId w:val="1"/>
+        </w:numPr>
+      </w:pPr>
+      <w:r>
+        <w:t>Wprowadzenie sklepu pracowników, adresu i miasta.</w:t>
+      </w:r>
+    </w:p>
+    <w:p>
+      <w:pPr>
+        <w:pStyle w:val="ListParagraph"/>
+        <w:numPr>
+          <w:ilvl w:val="3"/>
+          <w:numId w:val="1"/>
+        </w:numPr>
+      </w:pPr>
+      <w:r>
+        <w:t>Usunięcie egzemplarzy filmów i obsługi sklepu i adresu i sklepu.</w:t>
+      </w:r>
+    </w:p>
+    <w:p>
+      <w:pPr>
+        <w:pStyle w:val="ListParagraph"/>
+        <w:numPr>
+          <w:ilvl w:val="3"/>
+          <w:numId w:val="1"/>
+        </w:numPr>
+      </w:pPr>
+      <w:r>
+        <w:t>Usunięcie danych związanych z pracownikiem.</w:t>
+      </w:r>
+    </w:p>
+    <w:p>
+      <w:pPr>
+        <w:pStyle w:val="ListParagraph"/>
+        <w:numPr>
+          <w:ilvl w:val="2"/>
+          <w:numId w:val="1"/>
+        </w:numPr>
+      </w:pPr>
+      <w:r>
+        <w:t>Zapytania</w:t>
+      </w:r>
+    </w:p>
+    <w:p>
+      <w:pPr>
+        <w:pStyle w:val="ListParagraph"/>
+        <w:numPr>
+          <w:ilvl w:val="3"/>
+          <w:numId w:val="1"/>
+        </w:numPr>
+      </w:pPr>
+      <w:r>
+        <w:t>Wyszukanie krajów, w których dany film jest najpopularniejszy</w:t>
+      </w:r>
+    </w:p>
+    <w:p>
+      <w:pPr>
+        <w:pStyle w:val="ListParagraph"/>
+        <w:numPr>
+          <w:ilvl w:val="3"/>
+          <w:numId w:val="1"/>
+        </w:numPr>
+        <w:spacing w:before="240"/>
+      </w:pPr>
+      <w:r>
+        <w:t>Posortowana Liczba wypożyczeni filmów w zależności od przedziału średniego wieku grających w nim aktorów.</w:t>
+      </w:r>
+      <w:r>
+        <w:t xml:space="preserve"> -25, 25-35, 35-45, 45+</w:t>
+      </w:r>
+    </w:p>
+    <w:p>
+      <w:pPr>
+        <w:pStyle w:val="ListParagraph"/>
+        <w:numPr>
+          <w:ilvl w:val="3"/>
+          <w:numId w:val="1"/>
+        </w:numPr>
+      </w:pPr>
+      <w:r>
+        <w:t>Wyszukanie pracownika miesiąca – pracownika, który wypożyczył najwięcej filmów</w:t>
+      </w:r>
+    </w:p>
+    <w:p>
+      <w:pPr>
+        <w:pStyle w:val="ListParagraph"/>
+        <w:numPr>
+          <w:ilvl w:val="1"/>
+          <w:numId w:val="1"/>
+        </w:numPr>
+      </w:pPr>
+      <w:r>
+        <w:t>Zestaw D – testowy</w:t>
+      </w:r>
+    </w:p>
+    <w:p>
+      <w:pPr>
+        <w:pStyle w:val="ListParagraph"/>
+        <w:numPr>
+          <w:ilvl w:val="2"/>
+          <w:numId w:val="1"/>
+        </w:numPr>
+      </w:pPr>
+      <w:r>
+        <w:t>Czas potrzeby na wprowadzenie wszystkich danych do bazy.</w:t>
+      </w:r>
     </w:p>
     <w:p/>
     <w:p>
       <w:pPr>
-        <w:pStyle w:val="Nagwek1"/>
+        <w:pStyle w:val="Heading1"/>
       </w:pPr>
       <w:r>
         <w:t xml:space="preserve">Wybór SZBD – </w:t>
       </w:r>
-      <w:proofErr w:type="spellStart"/>
       <w:r>
         <w:t>PostgreSQL</w:t>
       </w:r>
-      <w:proofErr w:type="spellEnd"/>
     </w:p>
     <w:sectPr>
       <w:pgSz w:w="11906" w:h="16838"/>
@@ -1110,15 +1115,15 @@
     <w:lsdException w:name="Unresolved Mention" w:semiHidden="1" w:unhideWhenUsed="1"/>
     <w:lsdException w:name="Smart Link" w:semiHidden="1" w:unhideWhenUsed="1"/>
   </w:latentStyles>
-  <w:style w:type="paragraph" w:default="1" w:styleId="Normalny">
+  <w:style w:type="paragraph" w:default="1" w:styleId="Normal">
     <w:name w:val="Normal"/>
     <w:qFormat/>
   </w:style>
-  <w:style w:type="paragraph" w:styleId="Nagwek1">
+  <w:style w:type="paragraph" w:styleId="Heading1">
     <w:name w:val="heading 1"/>
-    <w:basedOn w:val="Normalny"/>
-    <w:next w:val="Normalny"/>
-    <w:link w:val="Nagwek1Znak"/>
+    <w:basedOn w:val="Normal"/>
+    <w:next w:val="Normal"/>
+    <w:link w:val="Heading1Char"/>
     <w:uiPriority w:val="9"/>
     <w:qFormat/>
     <w:rsid w:val="0042171C"/>
@@ -1135,13 +1140,13 @@
       <w:szCs w:val="32"/>
     </w:rPr>
   </w:style>
-  <w:style w:type="character" w:default="1" w:styleId="Domylnaczcionkaakapitu">
+  <w:style w:type="character" w:default="1" w:styleId="DefaultParagraphFont">
     <w:name w:val="Default Paragraph Font"/>
     <w:uiPriority w:val="1"/>
     <w:semiHidden/>
     <w:unhideWhenUsed/>
   </w:style>
-  <w:style w:type="table" w:default="1" w:styleId="Standardowy">
+  <w:style w:type="table" w:default="1" w:styleId="TableNormal">
     <w:name w:val="Normal Table"/>
     <w:uiPriority w:val="99"/>
     <w:semiHidden/>
@@ -1156,15 +1161,15 @@
       </w:tblCellMar>
     </w:tblPr>
   </w:style>
-  <w:style w:type="numbering" w:default="1" w:styleId="Bezlisty">
+  <w:style w:type="numbering" w:default="1" w:styleId="NoList">
     <w:name w:val="No List"/>
     <w:uiPriority w:val="99"/>
     <w:semiHidden/>
     <w:unhideWhenUsed/>
   </w:style>
-  <w:style w:type="paragraph" w:styleId="Akapitzlist">
+  <w:style w:type="paragraph" w:styleId="ListParagraph">
     <w:name w:val="List Paragraph"/>
-    <w:basedOn w:val="Normalny"/>
+    <w:basedOn w:val="Normal"/>
     <w:uiPriority w:val="34"/>
     <w:qFormat/>
     <w:rsid w:val="00BC6B17"/>
@@ -1173,11 +1178,11 @@
       <w:contextualSpacing/>
     </w:pPr>
   </w:style>
-  <w:style w:type="paragraph" w:styleId="Podtytu">
+  <w:style w:type="paragraph" w:styleId="Subtitle">
     <w:name w:val="Subtitle"/>
-    <w:basedOn w:val="Normalny"/>
-    <w:next w:val="Normalny"/>
-    <w:link w:val="PodtytuZnak"/>
+    <w:basedOn w:val="Normal"/>
+    <w:next w:val="Normal"/>
+    <w:link w:val="SubtitleChar"/>
     <w:uiPriority w:val="11"/>
     <w:qFormat/>
     <w:rsid w:val="0042171C"/>
@@ -1192,10 +1197,10 @@
       <w:spacing w:val="15"/>
     </w:rPr>
   </w:style>
-  <w:style w:type="character" w:customStyle="1" w:styleId="PodtytuZnak">
-    <w:name w:val="Podtytuł Znak"/>
-    <w:basedOn w:val="Domylnaczcionkaakapitu"/>
-    <w:link w:val="Podtytu"/>
+  <w:style w:type="character" w:customStyle="1" w:styleId="SubtitleChar">
+    <w:name w:val="Subtitle Char"/>
+    <w:basedOn w:val="DefaultParagraphFont"/>
+    <w:link w:val="Subtitle"/>
     <w:uiPriority w:val="11"/>
     <w:rsid w:val="0042171C"/>
     <w:rPr>
@@ -1204,10 +1209,10 @@
       <w:spacing w:val="15"/>
     </w:rPr>
   </w:style>
-  <w:style w:type="character" w:customStyle="1" w:styleId="Nagwek1Znak">
-    <w:name w:val="Nagłówek 1 Znak"/>
-    <w:basedOn w:val="Domylnaczcionkaakapitu"/>
-    <w:link w:val="Nagwek1"/>
+  <w:style w:type="character" w:customStyle="1" w:styleId="Heading1Char">
+    <w:name w:val="Heading 1 Char"/>
+    <w:basedOn w:val="DefaultParagraphFont"/>
+    <w:link w:val="Heading1"/>
     <w:uiPriority w:val="9"/>
     <w:rsid w:val="0042171C"/>
     <w:rPr>

</xml_diff>

<commit_message>
query - most profitable categories for shop
</commit_message>
<xml_diff>
--- a/Zaawansowane bazy danych - projekt - etap 1.docx
+++ b/Zaawansowane bazy danych - projekt - etap 1.docx
@@ -456,125 +456,158 @@
       <w:r>
         <w:t>ych</w:t>
       </w:r>
+      <w:r>
+        <w:t xml:space="preserve"> liczba wypożyczeń jest większa niż średnia liczba wypożyczeń na pracownika.</w:t>
+      </w:r>
+    </w:p>
+    <w:p>
+      <w:pPr>
+        <w:pStyle w:val="ListParagraph"/>
+        <w:numPr>
+          <w:ilvl w:val="1"/>
+          <w:numId w:val="1"/>
+        </w:numPr>
+      </w:pPr>
+      <w:r>
+        <w:t xml:space="preserve">Zestaw </w:t>
+      </w:r>
+      <w:r>
+        <w:t>sklepowy</w:t>
+      </w:r>
+    </w:p>
+    <w:p>
+      <w:pPr>
+        <w:pStyle w:val="ListParagraph"/>
+        <w:numPr>
+          <w:ilvl w:val="2"/>
+          <w:numId w:val="1"/>
+        </w:numPr>
+      </w:pPr>
+      <w:r>
+        <w:t>Zmiana danych</w:t>
+      </w:r>
+    </w:p>
+    <w:p>
+      <w:pPr>
+        <w:pStyle w:val="ListParagraph"/>
+        <w:numPr>
+          <w:ilvl w:val="3"/>
+          <w:numId w:val="1"/>
+        </w:numPr>
+      </w:pPr>
+      <w:r>
+        <w:t>Wprowadzenie sklepu pracowników, adresu i miasta.</w:t>
+      </w:r>
+    </w:p>
+    <w:p>
+      <w:pPr>
+        <w:pStyle w:val="ListParagraph"/>
+        <w:numPr>
+          <w:ilvl w:val="3"/>
+          <w:numId w:val="1"/>
+        </w:numPr>
+      </w:pPr>
+      <w:r>
+        <w:t>Usunięcie egzemplarzy filmów i obsługi sklepu i adresu i sklepu.</w:t>
+      </w:r>
+    </w:p>
+    <w:p>
+      <w:pPr>
+        <w:pStyle w:val="ListParagraph"/>
+        <w:numPr>
+          <w:ilvl w:val="3"/>
+          <w:numId w:val="1"/>
+        </w:numPr>
+      </w:pPr>
+      <w:r>
+        <w:t>Usunięcie danych związanych z pracownikiem.</w:t>
+      </w:r>
+    </w:p>
+    <w:p>
+      <w:pPr>
+        <w:pStyle w:val="ListParagraph"/>
+        <w:numPr>
+          <w:ilvl w:val="2"/>
+          <w:numId w:val="1"/>
+        </w:numPr>
+      </w:pPr>
+      <w:r>
+        <w:t>Zapytania</w:t>
+      </w:r>
+    </w:p>
+    <w:p>
+      <w:pPr>
+        <w:pStyle w:val="ListParagraph"/>
+        <w:numPr>
+          <w:ilvl w:val="3"/>
+          <w:numId w:val="1"/>
+        </w:numPr>
+      </w:pPr>
+      <w:r>
+        <w:rPr>
+          <w:rFonts w:ascii="Segoe UI Symbol" w:hAnsi="Segoe UI Symbol" w:cs="Segoe UI Symbol"/>
+          <w:i/>
+          <w:iCs/>
+          <w:color w:val="222222"/>
+          <w:sz w:val="21"/>
+          <w:szCs w:val="21"/>
+          <w:shd w:val="clear" w:color="auto" w:fill="FFFFFF"/>
+        </w:rPr>
+        <w:t>✓</w:t>
+      </w:r>
+      <w:r>
+        <w:t xml:space="preserve"> </w:t>
+      </w:r>
+      <w:r>
+        <w:t xml:space="preserve"> </w:t>
+      </w:r>
+      <w:r>
+        <w:t>Wyszukanie krajów, w których dany film jest najpopularniejszy</w:t>
+      </w:r>
+    </w:p>
+    <w:p>
+      <w:pPr>
+        <w:pStyle w:val="ListParagraph"/>
+        <w:numPr>
+          <w:ilvl w:val="3"/>
+          <w:numId w:val="1"/>
+        </w:numPr>
+        <w:spacing w:before="240"/>
+      </w:pPr>
+      <w:r>
+        <w:t xml:space="preserve">Posortowana Liczba wypożyczeni filmów w zależności od </w:t>
+      </w:r>
+      <w:r>
+        <w:t>liczby grających w nim aktorów</w:t>
+      </w:r>
       <w:bookmarkStart w:id="0" w:name="_GoBack"/>
       <w:bookmarkEnd w:id="0"/>
-      <w:r>
-        <w:t xml:space="preserve"> liczba wypożyczeń jest większa niż średnia liczba wypożyczeń na pracownika.</w:t>
-      </w:r>
-    </w:p>
-    <w:p>
-      <w:pPr>
-        <w:pStyle w:val="ListParagraph"/>
-        <w:numPr>
-          <w:ilvl w:val="1"/>
-          <w:numId w:val="1"/>
-        </w:numPr>
-      </w:pPr>
-      <w:r>
-        <w:t xml:space="preserve">Zestaw </w:t>
-      </w:r>
-      <w:r>
-        <w:t>sklepowy</w:t>
-      </w:r>
-    </w:p>
-    <w:p>
-      <w:pPr>
-        <w:pStyle w:val="ListParagraph"/>
-        <w:numPr>
-          <w:ilvl w:val="2"/>
-          <w:numId w:val="1"/>
-        </w:numPr>
-      </w:pPr>
-      <w:r>
-        <w:t>Zmiana danych</w:t>
-      </w:r>
-    </w:p>
-    <w:p>
-      <w:pPr>
-        <w:pStyle w:val="ListParagraph"/>
-        <w:numPr>
-          <w:ilvl w:val="3"/>
-          <w:numId w:val="1"/>
-        </w:numPr>
-      </w:pPr>
-      <w:r>
-        <w:t>Wprowadzenie sklepu pracowników, adresu i miasta.</w:t>
-      </w:r>
-    </w:p>
-    <w:p>
-      <w:pPr>
-        <w:pStyle w:val="ListParagraph"/>
-        <w:numPr>
-          <w:ilvl w:val="3"/>
-          <w:numId w:val="1"/>
-        </w:numPr>
-      </w:pPr>
-      <w:r>
-        <w:t>Usunięcie egzemplarzy filmów i obsługi sklepu i adresu i sklepu.</w:t>
-      </w:r>
-    </w:p>
-    <w:p>
-      <w:pPr>
-        <w:pStyle w:val="ListParagraph"/>
-        <w:numPr>
-          <w:ilvl w:val="3"/>
-          <w:numId w:val="1"/>
-        </w:numPr>
-      </w:pPr>
-      <w:r>
-        <w:t>Usunięcie danych związanych z pracownikiem.</w:t>
-      </w:r>
-    </w:p>
-    <w:p>
-      <w:pPr>
-        <w:pStyle w:val="ListParagraph"/>
-        <w:numPr>
-          <w:ilvl w:val="2"/>
-          <w:numId w:val="1"/>
-        </w:numPr>
-      </w:pPr>
-      <w:r>
-        <w:t>Zapytania</w:t>
-      </w:r>
-    </w:p>
-    <w:p>
-      <w:pPr>
-        <w:pStyle w:val="ListParagraph"/>
-        <w:numPr>
-          <w:ilvl w:val="3"/>
-          <w:numId w:val="1"/>
-        </w:numPr>
-      </w:pPr>
-      <w:r>
-        <w:t>Wyszukanie krajów, w których dany film jest najpopularniejszy</w:t>
-      </w:r>
-    </w:p>
-    <w:p>
-      <w:pPr>
-        <w:pStyle w:val="ListParagraph"/>
-        <w:numPr>
-          <w:ilvl w:val="3"/>
-          <w:numId w:val="1"/>
-        </w:numPr>
-        <w:spacing w:before="240"/>
-      </w:pPr>
-      <w:r>
-        <w:t>Posortowana Liczba wypożyczeni filmów w zależności od przedziału średniego wieku grających w nim aktorów.</w:t>
-      </w:r>
-      <w:r>
-        <w:t xml:space="preserve"> -25, 25-35, 35-45, 45+</w:t>
-      </w:r>
-    </w:p>
-    <w:p>
-      <w:pPr>
-        <w:pStyle w:val="ListParagraph"/>
-        <w:numPr>
-          <w:ilvl w:val="3"/>
-          <w:numId w:val="1"/>
-        </w:numPr>
-      </w:pPr>
-      <w:r>
-        <w:t>Wyszukanie pracownika miesiąca – pracownika, który wypożyczył najwięcej filmów</w:t>
+    </w:p>
+    <w:p>
+      <w:pPr>
+        <w:pStyle w:val="ListParagraph"/>
+        <w:numPr>
+          <w:ilvl w:val="3"/>
+          <w:numId w:val="1"/>
+        </w:numPr>
+      </w:pPr>
+      <w:r>
+        <w:rPr>
+          <w:rFonts w:ascii="Segoe UI Symbol" w:hAnsi="Segoe UI Symbol" w:cs="Segoe UI Symbol"/>
+          <w:i/>
+          <w:iCs/>
+          <w:color w:val="222222"/>
+          <w:sz w:val="21"/>
+          <w:szCs w:val="21"/>
+          <w:shd w:val="clear" w:color="auto" w:fill="FFFFFF"/>
+        </w:rPr>
+        <w:t>✓</w:t>
+      </w:r>
+      <w:r>
+        <w:t xml:space="preserve">  </w:t>
+      </w:r>
+      <w:r>
+        <w:t>Posortowanie kategorii filmów, które przynoszą sklepowi najwięcej zysku</w:t>
       </w:r>
     </w:p>
     <w:p>

</xml_diff>

<commit_message>
query - num rentals by num actors in a movie
</commit_message>
<xml_diff>
--- a/Zaawansowane bazy danych - projekt - etap 1.docx
+++ b/Zaawansowane bazy danych - projekt - etap 1.docx
@@ -575,23 +575,6 @@
         <w:spacing w:before="240"/>
       </w:pPr>
       <w:r>
-        <w:t xml:space="preserve">Posortowana Liczba wypożyczeni filmów w zależności od </w:t>
-      </w:r>
-      <w:r>
-        <w:t>liczby grających w nim aktorów</w:t>
-      </w:r>
-      <w:bookmarkStart w:id="0" w:name="_GoBack"/>
-      <w:bookmarkEnd w:id="0"/>
-    </w:p>
-    <w:p>
-      <w:pPr>
-        <w:pStyle w:val="ListParagraph"/>
-        <w:numPr>
-          <w:ilvl w:val="3"/>
-          <w:numId w:val="1"/>
-        </w:numPr>
-      </w:pPr>
-      <w:r>
         <w:rPr>
           <w:rFonts w:ascii="Segoe UI Symbol" w:hAnsi="Segoe UI Symbol" w:cs="Segoe UI Symbol"/>
           <w:i/>
@@ -607,6 +590,42 @@
         <w:t xml:space="preserve">  </w:t>
       </w:r>
       <w:r>
+        <w:t>Liczba wypożycze</w:t>
+      </w:r>
+      <w:r>
+        <w:t>ń</w:t>
+      </w:r>
+      <w:r>
+        <w:t xml:space="preserve"> filmów w zależności od </w:t>
+      </w:r>
+      <w:r>
+        <w:t>liczby grających w nim aktorów</w:t>
+      </w:r>
+    </w:p>
+    <w:p>
+      <w:pPr>
+        <w:pStyle w:val="ListParagraph"/>
+        <w:numPr>
+          <w:ilvl w:val="3"/>
+          <w:numId w:val="1"/>
+        </w:numPr>
+      </w:pPr>
+      <w:r>
+        <w:rPr>
+          <w:rFonts w:ascii="Segoe UI Symbol" w:hAnsi="Segoe UI Symbol" w:cs="Segoe UI Symbol"/>
+          <w:i/>
+          <w:iCs/>
+          <w:color w:val="222222"/>
+          <w:sz w:val="21"/>
+          <w:szCs w:val="21"/>
+          <w:shd w:val="clear" w:color="auto" w:fill="FFFFFF"/>
+        </w:rPr>
+        <w:t>✓</w:t>
+      </w:r>
+      <w:r>
+        <w:t xml:space="preserve">  </w:t>
+      </w:r>
+      <w:r>
         <w:t>Posortowanie kategorii filmów, które przynoszą sklepowi najwięcej zysku</w:t>
       </w:r>
     </w:p>
@@ -631,7 +650,12 @@
         </w:numPr>
       </w:pPr>
       <w:r>
-        <w:t>Czas potrzeby na wprowadzenie wszystkich danych do bazy.</w:t>
+        <w:t>Czas potrzeby na wprowa</w:t>
+      </w:r>
+      <w:bookmarkStart w:id="0" w:name="_GoBack"/>
+      <w:bookmarkEnd w:id="0"/>
+      <w:r>
+        <w:t>dzenie wszystkich danych do bazy.</w:t>
       </w:r>
     </w:p>
     <w:p/>

</xml_diff>

<commit_message>
queries - films rented more than average
</commit_message>
<xml_diff>
--- a/Zaawansowane bazy danych - projekt - etap 1.docx
+++ b/Zaawansowane bazy danych - projekt - etap 1.docx
@@ -241,135 +241,6 @@
         </w:numPr>
       </w:pPr>
       <w:r>
-        <w:t xml:space="preserve">Filmy, które zostały wypożyczone więcej niż wynosi średnia wypożyczen dla wszystkich filmów. </w:t>
-      </w:r>
-    </w:p>
-    <w:p>
-      <w:pPr>
-        <w:pStyle w:val="ListParagraph"/>
-        <w:numPr>
-          <w:ilvl w:val="3"/>
-          <w:numId w:val="1"/>
-        </w:numPr>
-      </w:pPr>
-      <w:r>
-        <w:t xml:space="preserve">Wyszukanie </w:t>
-      </w:r>
-      <w:r>
-        <w:t>wypo</w:t>
-      </w:r>
-      <w:r>
-        <w:t>ż</w:t>
-      </w:r>
-      <w:r>
-        <w:t xml:space="preserve">yczeń </w:t>
-      </w:r>
-      <w:r>
-        <w:t>ze sklepów</w:t>
-      </w:r>
-      <w:r>
-        <w:t xml:space="preserve"> z konkretnego miasta</w:t>
-      </w:r>
-    </w:p>
-    <w:p>
-      <w:pPr>
-        <w:pStyle w:val="ListParagraph"/>
-        <w:numPr>
-          <w:ilvl w:val="3"/>
-          <w:numId w:val="1"/>
-        </w:numPr>
-      </w:pPr>
-      <w:r>
-        <w:t>Wyszukanie liczby wypożyczeń w zależności od roku</w:t>
-      </w:r>
-      <w:r>
-        <w:t xml:space="preserve"> produkcji </w:t>
-      </w:r>
-    </w:p>
-    <w:p>
-      <w:pPr>
-        <w:pStyle w:val="ListParagraph"/>
-        <w:numPr>
-          <w:ilvl w:val="1"/>
-          <w:numId w:val="1"/>
-        </w:numPr>
-      </w:pPr>
-      <w:r>
-        <w:t xml:space="preserve">Zestaw </w:t>
-      </w:r>
-      <w:r>
-        <w:t>wypozyczeniowy</w:t>
-      </w:r>
-    </w:p>
-    <w:p>
-      <w:pPr>
-        <w:pStyle w:val="ListParagraph"/>
-        <w:numPr>
-          <w:ilvl w:val="2"/>
-          <w:numId w:val="1"/>
-        </w:numPr>
-      </w:pPr>
-      <w:r>
-        <w:t>Zmiana danych</w:t>
-      </w:r>
-    </w:p>
-    <w:p>
-      <w:pPr>
-        <w:pStyle w:val="ListParagraph"/>
-        <w:numPr>
-          <w:ilvl w:val="3"/>
-          <w:numId w:val="1"/>
-        </w:numPr>
-      </w:pPr>
-      <w:r>
-        <w:t>Wprowadzenie nowego wypożyczenia, klienta, płatności i adresu.</w:t>
-      </w:r>
-    </w:p>
-    <w:p>
-      <w:pPr>
-        <w:pStyle w:val="ListParagraph"/>
-        <w:numPr>
-          <w:ilvl w:val="3"/>
-          <w:numId w:val="1"/>
-        </w:numPr>
-      </w:pPr>
-      <w:r>
-        <w:t>Usunięcie danych i wypożyczeń klienta.</w:t>
-      </w:r>
-    </w:p>
-    <w:p>
-      <w:pPr>
-        <w:pStyle w:val="ListParagraph"/>
-        <w:numPr>
-          <w:ilvl w:val="3"/>
-          <w:numId w:val="1"/>
-        </w:numPr>
-      </w:pPr>
-      <w:r>
-        <w:t>Usunięcie nieopłaconych wypożyczeń dla danego sklepu.</w:t>
-      </w:r>
-    </w:p>
-    <w:p>
-      <w:pPr>
-        <w:pStyle w:val="ListParagraph"/>
-        <w:numPr>
-          <w:ilvl w:val="2"/>
-          <w:numId w:val="1"/>
-        </w:numPr>
-      </w:pPr>
-      <w:r>
-        <w:t>Zapytania</w:t>
-      </w:r>
-    </w:p>
-    <w:p>
-      <w:pPr>
-        <w:pStyle w:val="ListParagraph"/>
-        <w:numPr>
-          <w:ilvl w:val="3"/>
-          <w:numId w:val="1"/>
-        </w:numPr>
-      </w:pPr>
-      <w:r>
         <w:rPr>
           <w:rFonts w:ascii="Segoe UI Symbol" w:hAnsi="Segoe UI Symbol" w:cs="Segoe UI Symbol"/>
           <w:i/>
@@ -382,16 +253,135 @@
         <w:t>✓</w:t>
       </w:r>
       <w:r>
-        <w:t xml:space="preserve">  </w:t>
-      </w:r>
-      <w:r>
-        <w:t>Posortowanie</w:t>
-      </w:r>
-      <w:r>
-        <w:t xml:space="preserve"> aktorów, </w:t>
-      </w:r>
-      <w:r>
-        <w:t>wg liczby wypożyczeń ich filmów</w:t>
+        <w:t xml:space="preserve"> </w:t>
+      </w:r>
+      <w:r>
+        <w:t xml:space="preserve"> </w:t>
+      </w:r>
+      <w:r>
+        <w:t>Filmy, które zostały wypożyczone więcej niż wynosi średnia wypożyczen dla wszystkich fi</w:t>
+      </w:r>
+      <w:bookmarkStart w:id="0" w:name="_GoBack"/>
+      <w:bookmarkEnd w:id="0"/>
+      <w:r>
+        <w:t xml:space="preserve">lmów. </w:t>
+      </w:r>
+    </w:p>
+    <w:p>
+      <w:pPr>
+        <w:pStyle w:val="ListParagraph"/>
+        <w:numPr>
+          <w:ilvl w:val="3"/>
+          <w:numId w:val="1"/>
+        </w:numPr>
+      </w:pPr>
+      <w:r>
+        <w:t xml:space="preserve">Wyszukanie </w:t>
+      </w:r>
+      <w:r>
+        <w:t>wypo</w:t>
+      </w:r>
+      <w:r>
+        <w:t>ż</w:t>
+      </w:r>
+      <w:r>
+        <w:t xml:space="preserve">yczeń </w:t>
+      </w:r>
+      <w:r>
+        <w:t>ze sklepów</w:t>
+      </w:r>
+      <w:r>
+        <w:t xml:space="preserve"> z konkretnego miasta</w:t>
+      </w:r>
+    </w:p>
+    <w:p>
+      <w:pPr>
+        <w:pStyle w:val="ListParagraph"/>
+        <w:numPr>
+          <w:ilvl w:val="3"/>
+          <w:numId w:val="1"/>
+        </w:numPr>
+      </w:pPr>
+      <w:r>
+        <w:t>Wyszukanie liczby wypożyczeń w zależności od roku</w:t>
+      </w:r>
+      <w:r>
+        <w:t xml:space="preserve"> produkcji </w:t>
+      </w:r>
+    </w:p>
+    <w:p>
+      <w:pPr>
+        <w:pStyle w:val="ListParagraph"/>
+        <w:numPr>
+          <w:ilvl w:val="1"/>
+          <w:numId w:val="1"/>
+        </w:numPr>
+      </w:pPr>
+      <w:r>
+        <w:t xml:space="preserve">Zestaw </w:t>
+      </w:r>
+      <w:r>
+        <w:t>wypozyczeniowy</w:t>
+      </w:r>
+    </w:p>
+    <w:p>
+      <w:pPr>
+        <w:pStyle w:val="ListParagraph"/>
+        <w:numPr>
+          <w:ilvl w:val="2"/>
+          <w:numId w:val="1"/>
+        </w:numPr>
+      </w:pPr>
+      <w:r>
+        <w:t>Zmiana danych</w:t>
+      </w:r>
+    </w:p>
+    <w:p>
+      <w:pPr>
+        <w:pStyle w:val="ListParagraph"/>
+        <w:numPr>
+          <w:ilvl w:val="3"/>
+          <w:numId w:val="1"/>
+        </w:numPr>
+      </w:pPr>
+      <w:r>
+        <w:t>Wprowadzenie nowego wypożyczenia, klienta, płatności i adresu.</w:t>
+      </w:r>
+    </w:p>
+    <w:p>
+      <w:pPr>
+        <w:pStyle w:val="ListParagraph"/>
+        <w:numPr>
+          <w:ilvl w:val="3"/>
+          <w:numId w:val="1"/>
+        </w:numPr>
+      </w:pPr>
+      <w:r>
+        <w:t>Usunięcie danych i wypożyczeń klienta.</w:t>
+      </w:r>
+    </w:p>
+    <w:p>
+      <w:pPr>
+        <w:pStyle w:val="ListParagraph"/>
+        <w:numPr>
+          <w:ilvl w:val="3"/>
+          <w:numId w:val="1"/>
+        </w:numPr>
+      </w:pPr>
+      <w:r>
+        <w:t>Usunięcie nieopłaconych wypożyczeń dla danego sklepu.</w:t>
+      </w:r>
+    </w:p>
+    <w:p>
+      <w:pPr>
+        <w:pStyle w:val="ListParagraph"/>
+        <w:numPr>
+          <w:ilvl w:val="2"/>
+          <w:numId w:val="1"/>
+        </w:numPr>
+      </w:pPr>
+      <w:r>
+        <w:t>Zapytania</w:t>
       </w:r>
     </w:p>
     <w:p>
@@ -418,13 +408,13 @@
         <w:t xml:space="preserve">  </w:t>
       </w:r>
       <w:r>
-        <w:t>Wyszukanie sklepu z największymi obrotami</w:t>
-      </w:r>
-      <w:r>
-        <w:t xml:space="preserve">, tj. zyskiem z </w:t>
-      </w:r>
-      <w:r>
-        <w:t>wypożyczeni</w:t>
+        <w:t>Posortowanie</w:t>
+      </w:r>
+      <w:r>
+        <w:t xml:space="preserve"> aktorów, </w:t>
+      </w:r>
+      <w:r>
+        <w:t>wg liczby wypożyczeń ich filmów</w:t>
       </w:r>
     </w:p>
     <w:p>
@@ -451,88 +441,13 @@
         <w:t xml:space="preserve">  </w:t>
       </w:r>
       <w:r>
-        <w:t>Pracownicy, któr</w:t>
-      </w:r>
-      <w:r>
-        <w:t>ych</w:t>
-      </w:r>
-      <w:r>
-        <w:t xml:space="preserve"> liczba wypożyczeń jest większa niż średnia liczba wypożyczeń na pracownika.</w:t>
-      </w:r>
-    </w:p>
-    <w:p>
-      <w:pPr>
-        <w:pStyle w:val="ListParagraph"/>
-        <w:numPr>
-          <w:ilvl w:val="1"/>
-          <w:numId w:val="1"/>
-        </w:numPr>
-      </w:pPr>
-      <w:r>
-        <w:t xml:space="preserve">Zestaw </w:t>
-      </w:r>
-      <w:r>
-        <w:t>sklepowy</w:t>
-      </w:r>
-    </w:p>
-    <w:p>
-      <w:pPr>
-        <w:pStyle w:val="ListParagraph"/>
-        <w:numPr>
-          <w:ilvl w:val="2"/>
-          <w:numId w:val="1"/>
-        </w:numPr>
-      </w:pPr>
-      <w:r>
-        <w:t>Zmiana danych</w:t>
-      </w:r>
-    </w:p>
-    <w:p>
-      <w:pPr>
-        <w:pStyle w:val="ListParagraph"/>
-        <w:numPr>
-          <w:ilvl w:val="3"/>
-          <w:numId w:val="1"/>
-        </w:numPr>
-      </w:pPr>
-      <w:r>
-        <w:t>Wprowadzenie sklepu pracowników, adresu i miasta.</w:t>
-      </w:r>
-    </w:p>
-    <w:p>
-      <w:pPr>
-        <w:pStyle w:val="ListParagraph"/>
-        <w:numPr>
-          <w:ilvl w:val="3"/>
-          <w:numId w:val="1"/>
-        </w:numPr>
-      </w:pPr>
-      <w:r>
-        <w:t>Usunięcie egzemplarzy filmów i obsługi sklepu i adresu i sklepu.</w:t>
-      </w:r>
-    </w:p>
-    <w:p>
-      <w:pPr>
-        <w:pStyle w:val="ListParagraph"/>
-        <w:numPr>
-          <w:ilvl w:val="3"/>
-          <w:numId w:val="1"/>
-        </w:numPr>
-      </w:pPr>
-      <w:r>
-        <w:t>Usunięcie danych związanych z pracownikiem.</w:t>
-      </w:r>
-    </w:p>
-    <w:p>
-      <w:pPr>
-        <w:pStyle w:val="ListParagraph"/>
-        <w:numPr>
-          <w:ilvl w:val="2"/>
-          <w:numId w:val="1"/>
-        </w:numPr>
-      </w:pPr>
-      <w:r>
-        <w:t>Zapytania</w:t>
+        <w:t>Wyszukanie sklepu z największymi obrotami</w:t>
+      </w:r>
+      <w:r>
+        <w:t xml:space="preserve">, tj. zyskiem z </w:t>
+      </w:r>
+      <w:r>
+        <w:t>wypożyczeni</w:t>
       </w:r>
     </w:p>
     <w:p>
@@ -556,23 +471,100 @@
         <w:t>✓</w:t>
       </w:r>
       <w:r>
-        <w:t xml:space="preserve"> </w:t>
-      </w:r>
-      <w:r>
-        <w:t xml:space="preserve"> </w:t>
-      </w:r>
-      <w:r>
-        <w:t>Wyszukanie krajów, w których dany film jest najpopularniejszy</w:t>
-      </w:r>
-    </w:p>
-    <w:p>
-      <w:pPr>
-        <w:pStyle w:val="ListParagraph"/>
-        <w:numPr>
-          <w:ilvl w:val="3"/>
-          <w:numId w:val="1"/>
-        </w:numPr>
-        <w:spacing w:before="240"/>
+        <w:t xml:space="preserve">  </w:t>
+      </w:r>
+      <w:r>
+        <w:t>Pracownicy, któr</w:t>
+      </w:r>
+      <w:r>
+        <w:t>ych</w:t>
+      </w:r>
+      <w:r>
+        <w:t xml:space="preserve"> liczba wypożyczeń jest większa niż średnia liczba wypożyczeń na pracownika.</w:t>
+      </w:r>
+    </w:p>
+    <w:p>
+      <w:pPr>
+        <w:pStyle w:val="ListParagraph"/>
+        <w:numPr>
+          <w:ilvl w:val="1"/>
+          <w:numId w:val="1"/>
+        </w:numPr>
+      </w:pPr>
+      <w:r>
+        <w:t xml:space="preserve">Zestaw </w:t>
+      </w:r>
+      <w:r>
+        <w:t>sklepowy</w:t>
+      </w:r>
+    </w:p>
+    <w:p>
+      <w:pPr>
+        <w:pStyle w:val="ListParagraph"/>
+        <w:numPr>
+          <w:ilvl w:val="2"/>
+          <w:numId w:val="1"/>
+        </w:numPr>
+      </w:pPr>
+      <w:r>
+        <w:t>Zmiana danych</w:t>
+      </w:r>
+    </w:p>
+    <w:p>
+      <w:pPr>
+        <w:pStyle w:val="ListParagraph"/>
+        <w:numPr>
+          <w:ilvl w:val="3"/>
+          <w:numId w:val="1"/>
+        </w:numPr>
+      </w:pPr>
+      <w:r>
+        <w:t>Wprowadzenie sklepu pracowników, adresu i miasta.</w:t>
+      </w:r>
+    </w:p>
+    <w:p>
+      <w:pPr>
+        <w:pStyle w:val="ListParagraph"/>
+        <w:numPr>
+          <w:ilvl w:val="3"/>
+          <w:numId w:val="1"/>
+        </w:numPr>
+      </w:pPr>
+      <w:r>
+        <w:t>Usunięcie egzemplarzy filmów i obsługi sklepu i adresu i sklepu.</w:t>
+      </w:r>
+    </w:p>
+    <w:p>
+      <w:pPr>
+        <w:pStyle w:val="ListParagraph"/>
+        <w:numPr>
+          <w:ilvl w:val="3"/>
+          <w:numId w:val="1"/>
+        </w:numPr>
+      </w:pPr>
+      <w:r>
+        <w:t>Usunięcie danych związanych z pracownikiem.</w:t>
+      </w:r>
+    </w:p>
+    <w:p>
+      <w:pPr>
+        <w:pStyle w:val="ListParagraph"/>
+        <w:numPr>
+          <w:ilvl w:val="2"/>
+          <w:numId w:val="1"/>
+        </w:numPr>
+      </w:pPr>
+      <w:r>
+        <w:t>Zapytania</w:t>
+      </w:r>
+    </w:p>
+    <w:p>
+      <w:pPr>
+        <w:pStyle w:val="ListParagraph"/>
+        <w:numPr>
+          <w:ilvl w:val="3"/>
+          <w:numId w:val="1"/>
+        </w:numPr>
       </w:pPr>
       <w:r>
         <w:rPr>
@@ -590,25 +582,17 @@
         <w:t xml:space="preserve">  </w:t>
       </w:r>
       <w:r>
-        <w:t>Liczba wypożycze</w:t>
-      </w:r>
-      <w:r>
-        <w:t>ń</w:t>
-      </w:r>
-      <w:r>
-        <w:t xml:space="preserve"> filmów w zależności od </w:t>
-      </w:r>
-      <w:r>
-        <w:t>liczby grających w nim aktorów</w:t>
-      </w:r>
-    </w:p>
-    <w:p>
-      <w:pPr>
-        <w:pStyle w:val="ListParagraph"/>
-        <w:numPr>
-          <w:ilvl w:val="3"/>
-          <w:numId w:val="1"/>
-        </w:numPr>
+        <w:t>Wyszukanie krajów, w których dany film jest najpopularniejszy</w:t>
+      </w:r>
+    </w:p>
+    <w:p>
+      <w:pPr>
+        <w:pStyle w:val="ListParagraph"/>
+        <w:numPr>
+          <w:ilvl w:val="3"/>
+          <w:numId w:val="1"/>
+        </w:numPr>
+        <w:spacing w:before="240"/>
       </w:pPr>
       <w:r>
         <w:rPr>
@@ -626,6 +610,42 @@
         <w:t xml:space="preserve">  </w:t>
       </w:r>
       <w:r>
+        <w:t>Liczba wypożycze</w:t>
+      </w:r>
+      <w:r>
+        <w:t>ń</w:t>
+      </w:r>
+      <w:r>
+        <w:t xml:space="preserve"> filmów w zależności od </w:t>
+      </w:r>
+      <w:r>
+        <w:t>liczby grających w nim aktorów</w:t>
+      </w:r>
+    </w:p>
+    <w:p>
+      <w:pPr>
+        <w:pStyle w:val="ListParagraph"/>
+        <w:numPr>
+          <w:ilvl w:val="3"/>
+          <w:numId w:val="1"/>
+        </w:numPr>
+      </w:pPr>
+      <w:r>
+        <w:rPr>
+          <w:rFonts w:ascii="Segoe UI Symbol" w:hAnsi="Segoe UI Symbol" w:cs="Segoe UI Symbol"/>
+          <w:i/>
+          <w:iCs/>
+          <w:color w:val="222222"/>
+          <w:sz w:val="21"/>
+          <w:szCs w:val="21"/>
+          <w:shd w:val="clear" w:color="auto" w:fill="FFFFFF"/>
+        </w:rPr>
+        <w:t>✓</w:t>
+      </w:r>
+      <w:r>
+        <w:t xml:space="preserve">  </w:t>
+      </w:r>
+      <w:r>
         <w:t>Posortowanie kategorii filmów, które przynoszą sklepowi najwięcej zysku</w:t>
       </w:r>
     </w:p>
@@ -650,12 +670,7 @@
         </w:numPr>
       </w:pPr>
       <w:r>
-        <w:t>Czas potrzeby na wprowa</w:t>
-      </w:r>
-      <w:bookmarkStart w:id="0" w:name="_GoBack"/>
-      <w:bookmarkEnd w:id="0"/>
-      <w:r>
-        <w:t>dzenie wszystkich danych do bazy.</w:t>
+        <w:t>Czas potrzeby na wprowadzenie wszystkich danych do bazy.</w:t>
       </w:r>
     </w:p>
     <w:p/>

</xml_diff>

<commit_message>
queries - num rentals by film release year + rentals from a city grouped by stores address and with customer details
</commit_message>
<xml_diff>
--- a/Zaawansowane bazy danych - projekt - etap 1.docx
+++ b/Zaawansowane bazy danych - projekt - etap 1.docx
@@ -259,49 +259,82 @@
         <w:t xml:space="preserve"> </w:t>
       </w:r>
       <w:r>
-        <w:t>Filmy, które zostały wypożyczone więcej niż wynosi średnia wypożyczen dla wszystkich fi</w:t>
+        <w:t xml:space="preserve">Filmy, które zostały wypożyczone więcej niż wynosi średnia wypożyczen dla wszystkich filmów. </w:t>
+      </w:r>
+    </w:p>
+    <w:p>
+      <w:pPr>
+        <w:pStyle w:val="ListParagraph"/>
+        <w:numPr>
+          <w:ilvl w:val="3"/>
+          <w:numId w:val="1"/>
+        </w:numPr>
+      </w:pPr>
+      <w:r>
+        <w:rPr>
+          <w:rFonts w:ascii="Segoe UI Symbol" w:hAnsi="Segoe UI Symbol" w:cs="Segoe UI Symbol"/>
+          <w:i/>
+          <w:iCs/>
+          <w:color w:val="222222"/>
+          <w:sz w:val="21"/>
+          <w:szCs w:val="21"/>
+          <w:shd w:val="clear" w:color="auto" w:fill="FFFFFF"/>
+        </w:rPr>
+        <w:t>✓</w:t>
+      </w:r>
+      <w:r>
+        <w:t xml:space="preserve"> </w:t>
+      </w:r>
+      <w:r>
+        <w:t xml:space="preserve"> </w:t>
+      </w:r>
+      <w:r>
+        <w:t xml:space="preserve">Wyszukanie </w:t>
+      </w:r>
+      <w:r>
+        <w:t>wypo</w:t>
+      </w:r>
+      <w:r>
+        <w:t>ż</w:t>
+      </w:r>
+      <w:r>
+        <w:t xml:space="preserve">yczeń </w:t>
+      </w:r>
+      <w:r>
+        <w:t>ze sklepów</w:t>
+      </w:r>
+      <w:r>
+        <w:t xml:space="preserve"> z konkretnego miasta</w:t>
+      </w:r>
+    </w:p>
+    <w:p>
+      <w:pPr>
+        <w:pStyle w:val="ListParagraph"/>
+        <w:numPr>
+          <w:ilvl w:val="3"/>
+          <w:numId w:val="1"/>
+        </w:numPr>
+      </w:pPr>
+      <w:r>
+        <w:rPr>
+          <w:rFonts w:ascii="Segoe UI Symbol" w:hAnsi="Segoe UI Symbol" w:cs="Segoe UI Symbol"/>
+          <w:i/>
+          <w:iCs/>
+          <w:color w:val="222222"/>
+          <w:sz w:val="21"/>
+          <w:szCs w:val="21"/>
+          <w:shd w:val="clear" w:color="auto" w:fill="FFFFFF"/>
+        </w:rPr>
+        <w:t>✓</w:t>
+      </w:r>
+      <w:r>
+        <w:t xml:space="preserve"> </w:t>
+      </w:r>
+      <w:r>
+        <w:t xml:space="preserve"> </w:t>
       </w:r>
       <w:bookmarkStart w:id="0" w:name="_GoBack"/>
       <w:bookmarkEnd w:id="0"/>
-      <w:r>
-        <w:t xml:space="preserve">lmów. </w:t>
-      </w:r>
-    </w:p>
-    <w:p>
-      <w:pPr>
-        <w:pStyle w:val="ListParagraph"/>
-        <w:numPr>
-          <w:ilvl w:val="3"/>
-          <w:numId w:val="1"/>
-        </w:numPr>
-      </w:pPr>
-      <w:r>
-        <w:t xml:space="preserve">Wyszukanie </w:t>
-      </w:r>
-      <w:r>
-        <w:t>wypo</w:t>
-      </w:r>
-      <w:r>
-        <w:t>ż</w:t>
-      </w:r>
-      <w:r>
-        <w:t xml:space="preserve">yczeń </w:t>
-      </w:r>
-      <w:r>
-        <w:t>ze sklepów</w:t>
-      </w:r>
-      <w:r>
-        <w:t xml:space="preserve"> z konkretnego miasta</w:t>
-      </w:r>
-    </w:p>
-    <w:p>
-      <w:pPr>
-        <w:pStyle w:val="ListParagraph"/>
-        <w:numPr>
-          <w:ilvl w:val="3"/>
-          <w:numId w:val="1"/>
-        </w:numPr>
-      </w:pPr>
       <w:r>
         <w:t>Wyszukanie liczby wypożyczeń w zależności od roku</w:t>
       </w:r>

</xml_diff>